<commit_message>
Atualizações do documento final
</commit_message>
<xml_diff>
--- a/doc/Requisito.docx
+++ b/doc/Requisito.docx
@@ -27,10 +27,10 @@
           </w:tcPr>
           <w:p>
             <w:pPr>
-              <w:spacing w:after="0" w:line="240" w:lineRule="auto"/>
-            </w:pPr>
-            <w:r>
-              <w:t>F1 – Cadastro de Turma</w:t>
+              <w:spacing w:after="0"/>
+            </w:pPr>
+            <w:r>
+              <w:t>F2 – Cadastro de Turma</w:t>
             </w:r>
           </w:p>
         </w:tc>
@@ -47,7 +47,7 @@
           </w:tcPr>
           <w:p>
             <w:pPr>
-              <w:spacing w:after="0" w:line="240" w:lineRule="auto"/>
+              <w:spacing w:after="0"/>
             </w:pPr>
             <w:r>
               <w:t>Descrição: O Sistema deverá possuir uma tela de cadastro de turma, onde somente o administrador terá acesso.</w:t>
@@ -67,7 +67,7 @@
           </w:tcPr>
           <w:p>
             <w:pPr>
-              <w:spacing w:after="0" w:line="240" w:lineRule="auto"/>
+              <w:spacing w:after="0"/>
             </w:pPr>
             <w:r>
               <w:t xml:space="preserve">Requisitos Não Funcionais </w:t>
@@ -86,7 +86,7 @@
           </w:tcPr>
           <w:p>
             <w:pPr>
-              <w:spacing w:after="0" w:line="240" w:lineRule="auto"/>
+              <w:spacing w:after="0"/>
             </w:pPr>
             <w:r>
               <w:t>Nome</w:t>
@@ -103,7 +103,7 @@
           </w:tcPr>
           <w:p>
             <w:pPr>
-              <w:spacing w:after="0" w:line="240" w:lineRule="auto"/>
+              <w:spacing w:after="0"/>
             </w:pPr>
             <w:r>
               <w:t>Restrição</w:t>
@@ -120,7 +120,7 @@
           </w:tcPr>
           <w:p>
             <w:pPr>
-              <w:spacing w:after="0" w:line="240" w:lineRule="auto"/>
+              <w:spacing w:after="0"/>
             </w:pPr>
             <w:r>
               <w:t>Categoria</w:t>
@@ -137,7 +137,7 @@
           </w:tcPr>
           <w:p>
             <w:pPr>
-              <w:spacing w:after="0" w:line="240" w:lineRule="auto"/>
+              <w:spacing w:after="0"/>
             </w:pPr>
             <w:r>
               <w:t>Desejável</w:t>
@@ -154,7 +154,7 @@
           </w:tcPr>
           <w:p>
             <w:pPr>
-              <w:spacing w:after="0" w:line="240" w:lineRule="auto"/>
+              <w:spacing w:after="0"/>
             </w:pPr>
             <w:r>
               <w:t>Permanente</w:t>
@@ -173,10 +173,10 @@
           </w:tcPr>
           <w:p>
             <w:pPr>
-              <w:spacing w:after="0" w:line="240" w:lineRule="auto"/>
-            </w:pPr>
-            <w:r>
-              <w:t>NF1.1 – Campo Período</w:t>
+              <w:spacing w:after="0"/>
+            </w:pPr>
+            <w:r>
+              <w:t>NF2.1 – Campo Período</w:t>
             </w:r>
           </w:p>
         </w:tc>
@@ -190,13 +190,10 @@
           </w:tcPr>
           <w:p>
             <w:pPr>
-              <w:spacing w:after="0" w:line="240" w:lineRule="auto"/>
-            </w:pPr>
-            <w:r>
-              <w:t>O campo período deve com</w:t>
-            </w:r>
-            <w:r>
-              <w:t xml:space="preserve"> o período do ingresso da turma no IFNMG.</w:t>
+              <w:spacing w:after="0"/>
+            </w:pPr>
+            <w:r>
+              <w:t>O campo período deve com o período do ingresso da turma no IFNMG.</w:t>
             </w:r>
           </w:p>
         </w:tc>
@@ -210,7 +207,7 @@
           </w:tcPr>
           <w:p>
             <w:pPr>
-              <w:spacing w:after="0" w:line="240" w:lineRule="auto"/>
+              <w:spacing w:after="0"/>
             </w:pPr>
           </w:p>
         </w:tc>
@@ -224,7 +221,7 @@
           </w:tcPr>
           <w:p>
             <w:pPr>
-              <w:spacing w:after="0" w:line="240" w:lineRule="auto"/>
+              <w:spacing w:after="0"/>
               <w:jc w:val="center"/>
             </w:pPr>
             <w:r>
@@ -242,24 +239,14 @@
           </w:tcPr>
           <w:p>
             <w:pPr>
-              <w:spacing w:after="0" w:line="240" w:lineRule="auto"/>
-              <w:jc w:val="center"/>
-            </w:pPr>
-            <w:r>
-              <w:t>(</w:t>
-            </w:r>
-            <w:proofErr w:type="gramStart"/>
-            <w:r>
-              <w:t>x</w:t>
-            </w:r>
-            <w:proofErr w:type="gramEnd"/>
-            <w:r>
-              <w:t>)</w:t>
-            </w:r>
-          </w:p>
-        </w:tc>
-        <w:bookmarkStart w:id="0" w:name="_GoBack"/>
-        <w:bookmarkEnd w:id="0"/>
+              <w:spacing w:after="0"/>
+              <w:jc w:val="center"/>
+            </w:pPr>
+            <w:r>
+              <w:t>(x)</w:t>
+            </w:r>
+          </w:p>
+        </w:tc>
       </w:tr>
       <w:tr>
         <w:tc>
@@ -272,10 +259,10 @@
           </w:tcPr>
           <w:p>
             <w:pPr>
-              <w:spacing w:after="0" w:line="240" w:lineRule="auto"/>
-            </w:pPr>
-            <w:r>
-              <w:t>NF1.2 – Campo Ano</w:t>
+              <w:spacing w:after="0"/>
+            </w:pPr>
+            <w:r>
+              <w:t>NF2.2 – Campo Ano</w:t>
             </w:r>
           </w:p>
         </w:tc>
@@ -289,7 +276,7 @@
           </w:tcPr>
           <w:p>
             <w:pPr>
-              <w:spacing w:after="0" w:line="240" w:lineRule="auto"/>
+              <w:spacing w:after="0"/>
             </w:pPr>
             <w:r>
               <w:t>O campo ano deve conter o ano do ingresso da turma no IFNMG.</w:t>
@@ -306,7 +293,7 @@
           </w:tcPr>
           <w:p>
             <w:pPr>
-              <w:spacing w:after="0" w:line="240" w:lineRule="auto"/>
+              <w:spacing w:after="0"/>
             </w:pPr>
           </w:p>
         </w:tc>
@@ -320,7 +307,7 @@
           </w:tcPr>
           <w:p>
             <w:pPr>
-              <w:spacing w:after="0" w:line="240" w:lineRule="auto"/>
+              <w:spacing w:after="0"/>
               <w:jc w:val="center"/>
             </w:pPr>
             <w:r>
@@ -338,19 +325,11 @@
           </w:tcPr>
           <w:p>
             <w:pPr>
-              <w:spacing w:after="0" w:line="240" w:lineRule="auto"/>
-              <w:jc w:val="center"/>
-            </w:pPr>
-            <w:r>
-              <w:t>(</w:t>
-            </w:r>
-            <w:proofErr w:type="gramStart"/>
-            <w:r>
-              <w:t>x</w:t>
-            </w:r>
-            <w:proofErr w:type="gramEnd"/>
-            <w:r>
-              <w:t>)</w:t>
+              <w:spacing w:after="0"/>
+              <w:jc w:val="center"/>
+            </w:pPr>
+            <w:r>
+              <w:t>(x)</w:t>
             </w:r>
           </w:p>
         </w:tc>
@@ -366,10 +345,10 @@
           </w:tcPr>
           <w:p>
             <w:pPr>
-              <w:spacing w:after="0" w:line="240" w:lineRule="auto"/>
-            </w:pPr>
-            <w:r>
-              <w:t>NF1.3 – Campo Ingresso</w:t>
+              <w:spacing w:after="0"/>
+            </w:pPr>
+            <w:r>
+              <w:t>NF2.3 – Campo Ingresso</w:t>
             </w:r>
           </w:p>
         </w:tc>
@@ -383,7 +362,7 @@
           </w:tcPr>
           <w:p>
             <w:pPr>
-              <w:spacing w:after="0" w:line="240" w:lineRule="auto"/>
+              <w:spacing w:after="0"/>
             </w:pPr>
             <w:r>
               <w:t>Modificar.</w:t>
@@ -400,7 +379,7 @@
           </w:tcPr>
           <w:p>
             <w:pPr>
-              <w:spacing w:after="0" w:line="240" w:lineRule="auto"/>
+              <w:spacing w:after="0"/>
             </w:pPr>
           </w:p>
         </w:tc>
@@ -414,7 +393,7 @@
           </w:tcPr>
           <w:p>
             <w:pPr>
-              <w:spacing w:after="0" w:line="240" w:lineRule="auto"/>
+              <w:spacing w:after="0"/>
               <w:jc w:val="center"/>
             </w:pPr>
             <w:r>
@@ -432,19 +411,11 @@
           </w:tcPr>
           <w:p>
             <w:pPr>
-              <w:spacing w:after="0" w:line="240" w:lineRule="auto"/>
-              <w:jc w:val="center"/>
-            </w:pPr>
-            <w:r>
-              <w:t>(</w:t>
-            </w:r>
-            <w:proofErr w:type="gramStart"/>
-            <w:r>
-              <w:t>x</w:t>
-            </w:r>
-            <w:proofErr w:type="gramEnd"/>
-            <w:r>
-              <w:t>)</w:t>
+              <w:spacing w:after="0"/>
+              <w:jc w:val="center"/>
+            </w:pPr>
+            <w:r>
+              <w:t>(x)</w:t>
             </w:r>
           </w:p>
         </w:tc>
@@ -476,10 +447,10 @@
           </w:tcPr>
           <w:p>
             <w:pPr>
-              <w:spacing w:after="0" w:line="240" w:lineRule="auto"/>
-            </w:pPr>
-            <w:r>
-              <w:t>F2 – Cadastro de Professor</w:t>
+              <w:spacing w:after="0"/>
+            </w:pPr>
+            <w:r>
+              <w:t>F3 – Cadastro de Professor</w:t>
             </w:r>
           </w:p>
         </w:tc>
@@ -496,13 +467,10 @@
           </w:tcPr>
           <w:p>
             <w:pPr>
-              <w:spacing w:after="0" w:line="240" w:lineRule="auto"/>
-            </w:pPr>
-            <w:r>
-              <w:t xml:space="preserve">Descrição: O Sistema deverá possuir uma tela </w:t>
-            </w:r>
-            <w:r>
-              <w:t>de cadastro de professor, onde somente o professor terá acesso.</w:t>
+              <w:spacing w:after="0"/>
+            </w:pPr>
+            <w:r>
+              <w:t>Descrição: O Sistema deverá possuir uma tela de cadastro de professor, onde somente o professor terá acesso.</w:t>
             </w:r>
           </w:p>
         </w:tc>
@@ -519,7 +487,7 @@
           </w:tcPr>
           <w:p>
             <w:pPr>
-              <w:spacing w:after="0" w:line="240" w:lineRule="auto"/>
+              <w:spacing w:after="0"/>
             </w:pPr>
             <w:r>
               <w:t xml:space="preserve">Requisitos Não Funcionais </w:t>
@@ -538,7 +506,7 @@
           </w:tcPr>
           <w:p>
             <w:pPr>
-              <w:spacing w:after="0" w:line="240" w:lineRule="auto"/>
+              <w:spacing w:after="0"/>
             </w:pPr>
             <w:r>
               <w:t>Nome</w:t>
@@ -555,7 +523,7 @@
           </w:tcPr>
           <w:p>
             <w:pPr>
-              <w:spacing w:after="0" w:line="240" w:lineRule="auto"/>
+              <w:spacing w:after="0"/>
             </w:pPr>
             <w:r>
               <w:t>Restrição</w:t>
@@ -572,7 +540,7 @@
           </w:tcPr>
           <w:p>
             <w:pPr>
-              <w:spacing w:after="0" w:line="240" w:lineRule="auto"/>
+              <w:spacing w:after="0"/>
             </w:pPr>
             <w:r>
               <w:t>Categoria</w:t>
@@ -589,7 +557,7 @@
           </w:tcPr>
           <w:p>
             <w:pPr>
-              <w:spacing w:after="0" w:line="240" w:lineRule="auto"/>
+              <w:spacing w:after="0"/>
             </w:pPr>
             <w:r>
               <w:t>Desejável</w:t>
@@ -606,7 +574,7 @@
           </w:tcPr>
           <w:p>
             <w:pPr>
-              <w:spacing w:after="0" w:line="240" w:lineRule="auto"/>
+              <w:spacing w:after="0"/>
             </w:pPr>
             <w:r>
               <w:t>Permanente</w:t>
@@ -625,10 +593,10 @@
           </w:tcPr>
           <w:p>
             <w:pPr>
-              <w:spacing w:after="0" w:line="240" w:lineRule="auto"/>
-            </w:pPr>
-            <w:r>
-              <w:t>NF2.1 – Campo Nome</w:t>
+              <w:spacing w:after="0"/>
+            </w:pPr>
+            <w:r>
+              <w:t>NF3.1 – Campo Nome</w:t>
             </w:r>
           </w:p>
         </w:tc>
@@ -642,7 +610,7 @@
           </w:tcPr>
           <w:p>
             <w:pPr>
-              <w:spacing w:after="0" w:line="240" w:lineRule="auto"/>
+              <w:spacing w:after="0"/>
             </w:pPr>
             <w:r>
               <w:t>O campo nome deve conter o nome do professor com 150 caracteres.</w:t>
@@ -659,7 +627,7 @@
           </w:tcPr>
           <w:p>
             <w:pPr>
-              <w:spacing w:after="0" w:line="240" w:lineRule="auto"/>
+              <w:spacing w:after="0"/>
             </w:pPr>
           </w:p>
         </w:tc>
@@ -673,7 +641,7 @@
           </w:tcPr>
           <w:p>
             <w:pPr>
-              <w:spacing w:after="0" w:line="240" w:lineRule="auto"/>
+              <w:spacing w:after="0"/>
               <w:jc w:val="center"/>
             </w:pPr>
             <w:r>
@@ -691,19 +659,11 @@
           </w:tcPr>
           <w:p>
             <w:pPr>
-              <w:spacing w:after="0" w:line="240" w:lineRule="auto"/>
-              <w:jc w:val="center"/>
-            </w:pPr>
-            <w:r>
-              <w:t>(</w:t>
-            </w:r>
-            <w:proofErr w:type="gramStart"/>
-            <w:r>
-              <w:t>x</w:t>
-            </w:r>
-            <w:proofErr w:type="gramEnd"/>
-            <w:r>
-              <w:t>)</w:t>
+              <w:spacing w:after="0"/>
+              <w:jc w:val="center"/>
+            </w:pPr>
+            <w:r>
+              <w:t>(x)</w:t>
             </w:r>
           </w:p>
         </w:tc>
@@ -719,10 +679,10 @@
           </w:tcPr>
           <w:p>
             <w:pPr>
-              <w:spacing w:after="0" w:line="240" w:lineRule="auto"/>
-            </w:pPr>
-            <w:r>
-              <w:t>NF2.2 – Campo Sexo</w:t>
+              <w:spacing w:after="0"/>
+            </w:pPr>
+            <w:r>
+              <w:t>NF3.2 – Campo Sexo</w:t>
             </w:r>
           </w:p>
         </w:tc>
@@ -736,13 +696,10 @@
           </w:tcPr>
           <w:p>
             <w:pPr>
-              <w:spacing w:after="0" w:line="240" w:lineRule="auto"/>
-            </w:pPr>
-            <w:r>
-              <w:t xml:space="preserve">O </w:t>
-            </w:r>
-            <w:r>
-              <w:t>campo sexo de conter o sexo do professor (F ou M).</w:t>
+              <w:spacing w:after="0"/>
+            </w:pPr>
+            <w:r>
+              <w:t>O campo sexo de conter o sexo do professor (F ou M).</w:t>
             </w:r>
           </w:p>
         </w:tc>
@@ -756,7 +713,7 @@
           </w:tcPr>
           <w:p>
             <w:pPr>
-              <w:spacing w:after="0" w:line="240" w:lineRule="auto"/>
+              <w:spacing w:after="0"/>
             </w:pPr>
           </w:p>
         </w:tc>
@@ -770,7 +727,7 @@
           </w:tcPr>
           <w:p>
             <w:pPr>
-              <w:spacing w:after="0" w:line="240" w:lineRule="auto"/>
+              <w:spacing w:after="0"/>
               <w:jc w:val="center"/>
             </w:pPr>
             <w:r>
@@ -788,19 +745,11 @@
           </w:tcPr>
           <w:p>
             <w:pPr>
-              <w:spacing w:after="0" w:line="240" w:lineRule="auto"/>
-              <w:jc w:val="center"/>
-            </w:pPr>
-            <w:r>
-              <w:t>(</w:t>
-            </w:r>
-            <w:proofErr w:type="gramStart"/>
-            <w:r>
-              <w:t>x</w:t>
-            </w:r>
-            <w:proofErr w:type="gramEnd"/>
-            <w:r>
-              <w:t>)</w:t>
+              <w:spacing w:after="0"/>
+              <w:jc w:val="center"/>
+            </w:pPr>
+            <w:r>
+              <w:t>(x)</w:t>
             </w:r>
           </w:p>
         </w:tc>
@@ -816,10 +765,10 @@
           </w:tcPr>
           <w:p>
             <w:pPr>
-              <w:spacing w:after="0" w:line="240" w:lineRule="auto"/>
-            </w:pPr>
-            <w:r>
-              <w:t>NF2.3 – Campo Cpf</w:t>
+              <w:spacing w:after="0"/>
+            </w:pPr>
+            <w:r>
+              <w:t>NF3.3 – Campo Cpf</w:t>
             </w:r>
           </w:p>
         </w:tc>
@@ -833,19 +782,10 @@
           </w:tcPr>
           <w:p>
             <w:pPr>
-              <w:spacing w:after="0" w:line="240" w:lineRule="auto"/>
-            </w:pPr>
-            <w:r>
-              <w:t>O campo cpf deve conter uma máscara (###. #</w:t>
-            </w:r>
-            <w:r>
-              <w:t>##. #</w:t>
-            </w:r>
-            <w:r>
-              <w:t>##-##) que</w:t>
-            </w:r>
-            <w:r>
-              <w:t xml:space="preserve"> contem 14 caracteres.</w:t>
+              <w:spacing w:after="0"/>
+            </w:pPr>
+            <w:r>
+              <w:t>O campo cpf deve conter uma máscara (###. ###. ###-##) que contem 14 caracteres.</w:t>
             </w:r>
           </w:p>
         </w:tc>
@@ -859,7 +799,7 @@
           </w:tcPr>
           <w:p>
             <w:pPr>
-              <w:spacing w:after="0" w:line="240" w:lineRule="auto"/>
+              <w:spacing w:after="0"/>
             </w:pPr>
           </w:p>
         </w:tc>
@@ -873,7 +813,7 @@
           </w:tcPr>
           <w:p>
             <w:pPr>
-              <w:spacing w:after="0" w:line="240" w:lineRule="auto"/>
+              <w:spacing w:after="0"/>
               <w:jc w:val="center"/>
             </w:pPr>
             <w:r>
@@ -891,19 +831,11 @@
           </w:tcPr>
           <w:p>
             <w:pPr>
-              <w:spacing w:after="0" w:line="240" w:lineRule="auto"/>
-              <w:jc w:val="center"/>
-            </w:pPr>
-            <w:r>
-              <w:t>(</w:t>
-            </w:r>
-            <w:proofErr w:type="gramStart"/>
-            <w:r>
-              <w:t>x</w:t>
-            </w:r>
-            <w:proofErr w:type="gramEnd"/>
-            <w:r>
-              <w:t>)</w:t>
+              <w:spacing w:after="0"/>
+              <w:jc w:val="center"/>
+            </w:pPr>
+            <w:r>
+              <w:t>(x)</w:t>
             </w:r>
           </w:p>
         </w:tc>
@@ -919,13 +851,10 @@
           </w:tcPr>
           <w:p>
             <w:pPr>
-              <w:spacing w:after="0" w:line="240" w:lineRule="auto"/>
-            </w:pPr>
-            <w:r>
-              <w:t>NF2.4 – Campo Currículo</w:t>
-            </w:r>
-            <w:r>
-              <w:t xml:space="preserve"> Lattes</w:t>
+              <w:spacing w:after="0"/>
+            </w:pPr>
+            <w:r>
+              <w:t>NF3.4 – Campo Currículo Lattes</w:t>
             </w:r>
           </w:p>
         </w:tc>
@@ -939,16 +868,10 @@
           </w:tcPr>
           <w:p>
             <w:pPr>
-              <w:spacing w:after="0" w:line="240" w:lineRule="auto"/>
-            </w:pPr>
-            <w:r>
-              <w:t>O campo Currículo</w:t>
-            </w:r>
-            <w:r>
-              <w:t xml:space="preserve"> Lattes deve conter o currículo do </w:t>
-            </w:r>
-            <w:r>
-              <w:t>professor com 150 caracteres.</w:t>
+              <w:spacing w:after="0"/>
+            </w:pPr>
+            <w:r>
+              <w:t>O campo Currículo Lattes deve conter o currículo do professor com 150 caracteres.</w:t>
             </w:r>
           </w:p>
         </w:tc>
@@ -962,7 +885,7 @@
           </w:tcPr>
           <w:p>
             <w:pPr>
-              <w:spacing w:after="0" w:line="240" w:lineRule="auto"/>
+              <w:spacing w:after="0"/>
             </w:pPr>
           </w:p>
         </w:tc>
@@ -976,7 +899,7 @@
           </w:tcPr>
           <w:p>
             <w:pPr>
-              <w:spacing w:after="0" w:line="240" w:lineRule="auto"/>
+              <w:spacing w:after="0"/>
               <w:jc w:val="center"/>
             </w:pPr>
             <w:r>
@@ -994,19 +917,11 @@
           </w:tcPr>
           <w:p>
             <w:pPr>
-              <w:spacing w:after="0" w:line="240" w:lineRule="auto"/>
-              <w:jc w:val="center"/>
-            </w:pPr>
-            <w:r>
-              <w:t>(</w:t>
-            </w:r>
-            <w:proofErr w:type="gramStart"/>
-            <w:r>
-              <w:t>x</w:t>
-            </w:r>
-            <w:proofErr w:type="gramEnd"/>
-            <w:r>
-              <w:t>)</w:t>
+              <w:spacing w:after="0"/>
+              <w:jc w:val="center"/>
+            </w:pPr>
+            <w:r>
+              <w:t>(x)</w:t>
             </w:r>
           </w:p>
         </w:tc>
@@ -1022,10 +937,10 @@
           </w:tcPr>
           <w:p>
             <w:pPr>
-              <w:spacing w:after="0" w:line="240" w:lineRule="auto"/>
-            </w:pPr>
-            <w:r>
-              <w:t>NF2.5 – Campo Estado Civil</w:t>
+              <w:spacing w:after="0"/>
+            </w:pPr>
+            <w:r>
+              <w:t>NF3.5 – Campo Estado Civil</w:t>
             </w:r>
           </w:p>
         </w:tc>
@@ -1039,22 +954,10 @@
           </w:tcPr>
           <w:p>
             <w:pPr>
-              <w:spacing w:after="0" w:line="240" w:lineRule="auto"/>
-            </w:pPr>
-            <w:r>
-              <w:t>O campo Estado Civil deve conter o estado civil do professor (</w:t>
-            </w:r>
-            <w:r>
-              <w:t xml:space="preserve">solteiro, </w:t>
-            </w:r>
-            <w:r>
-              <w:t xml:space="preserve">casado, </w:t>
-            </w:r>
-            <w:r>
-              <w:t xml:space="preserve">divorciado, </w:t>
-            </w:r>
-            <w:r>
-              <w:t>viúvo) que contem 25 caracteres.</w:t>
+              <w:spacing w:after="0"/>
+            </w:pPr>
+            <w:r>
+              <w:t>O campo Estado Civil deve conter o estado civil do professor (solteiro, casado, divorciado, viúvo) que contem 25 caracteres.</w:t>
             </w:r>
           </w:p>
         </w:tc>
@@ -1068,7 +971,7 @@
           </w:tcPr>
           <w:p>
             <w:pPr>
-              <w:spacing w:after="0" w:line="240" w:lineRule="auto"/>
+              <w:spacing w:after="0"/>
             </w:pPr>
           </w:p>
         </w:tc>
@@ -1082,7 +985,7 @@
           </w:tcPr>
           <w:p>
             <w:pPr>
-              <w:spacing w:after="0" w:line="240" w:lineRule="auto"/>
+              <w:spacing w:after="0"/>
               <w:jc w:val="center"/>
             </w:pPr>
             <w:r>
@@ -1100,19 +1003,11 @@
           </w:tcPr>
           <w:p>
             <w:pPr>
-              <w:spacing w:after="0" w:line="240" w:lineRule="auto"/>
-              <w:jc w:val="center"/>
-            </w:pPr>
-            <w:r>
-              <w:t>(</w:t>
-            </w:r>
-            <w:proofErr w:type="gramStart"/>
-            <w:r>
-              <w:t>x</w:t>
-            </w:r>
-            <w:proofErr w:type="gramEnd"/>
-            <w:r>
-              <w:t>)</w:t>
+              <w:spacing w:after="0"/>
+              <w:jc w:val="center"/>
+            </w:pPr>
+            <w:r>
+              <w:t>(x)</w:t>
             </w:r>
           </w:p>
         </w:tc>
@@ -1128,10 +1023,10 @@
           </w:tcPr>
           <w:p>
             <w:pPr>
-              <w:spacing w:after="0" w:line="240" w:lineRule="auto"/>
-            </w:pPr>
-            <w:r>
-              <w:t>NF2.6 – Campo Renda</w:t>
+              <w:spacing w:after="0"/>
+            </w:pPr>
+            <w:r>
+              <w:t>NF3.6 – Campo Renda</w:t>
             </w:r>
           </w:p>
         </w:tc>
@@ -1145,16 +1040,10 @@
           </w:tcPr>
           <w:p>
             <w:pPr>
-              <w:spacing w:after="0" w:line="240" w:lineRule="auto"/>
-            </w:pPr>
-            <w:r>
-              <w:t>O campo renda deve conter a renda do p</w:t>
-            </w:r>
-            <w:r>
-              <w:t>rofessor do tipo numérico</w:t>
-            </w:r>
-            <w:r>
-              <w:t>.</w:t>
+              <w:spacing w:after="0"/>
+            </w:pPr>
+            <w:r>
+              <w:t>O campo renda deve conter a renda do professor do tipo numérico.</w:t>
             </w:r>
           </w:p>
         </w:tc>
@@ -1168,7 +1057,7 @@
           </w:tcPr>
           <w:p>
             <w:pPr>
-              <w:spacing w:after="0" w:line="240" w:lineRule="auto"/>
+              <w:spacing w:after="0"/>
             </w:pPr>
           </w:p>
         </w:tc>
@@ -1182,7 +1071,7 @@
           </w:tcPr>
           <w:p>
             <w:pPr>
-              <w:spacing w:after="0" w:line="240" w:lineRule="auto"/>
+              <w:spacing w:after="0"/>
               <w:jc w:val="center"/>
             </w:pPr>
             <w:r>
@@ -1200,19 +1089,11 @@
           </w:tcPr>
           <w:p>
             <w:pPr>
-              <w:spacing w:after="0" w:line="240" w:lineRule="auto"/>
-              <w:jc w:val="center"/>
-            </w:pPr>
-            <w:r>
-              <w:t>(</w:t>
-            </w:r>
-            <w:proofErr w:type="gramStart"/>
-            <w:r>
-              <w:t>x</w:t>
-            </w:r>
-            <w:proofErr w:type="gramEnd"/>
-            <w:r>
-              <w:t>)</w:t>
+              <w:spacing w:after="0"/>
+              <w:jc w:val="center"/>
+            </w:pPr>
+            <w:r>
+              <w:t>(x)</w:t>
             </w:r>
           </w:p>
         </w:tc>
@@ -1228,10 +1109,10 @@
           </w:tcPr>
           <w:p>
             <w:pPr>
-              <w:spacing w:after="0" w:line="240" w:lineRule="auto"/>
-            </w:pPr>
-            <w:r>
-              <w:t>NF2.7 – Campo Nome Pai</w:t>
+              <w:spacing w:after="0"/>
+            </w:pPr>
+            <w:r>
+              <w:t>NF3.7 – Campo Nome Pai</w:t>
             </w:r>
           </w:p>
         </w:tc>
@@ -1245,13 +1126,10 @@
           </w:tcPr>
           <w:p>
             <w:pPr>
-              <w:spacing w:after="0" w:line="240" w:lineRule="auto"/>
-            </w:pPr>
-            <w:r>
-              <w:t>O campo nome pai deve com o nome do pai do professor que conté</w:t>
-            </w:r>
-            <w:r>
-              <w:t>m 150 caracteres.</w:t>
+              <w:spacing w:after="0"/>
+            </w:pPr>
+            <w:r>
+              <w:t>O campo nome pai deve com o nome do pai do professor que contém 150 caracteres.</w:t>
             </w:r>
           </w:p>
         </w:tc>
@@ -1265,7 +1143,7 @@
           </w:tcPr>
           <w:p>
             <w:pPr>
-              <w:spacing w:after="0" w:line="240" w:lineRule="auto"/>
+              <w:spacing w:after="0"/>
             </w:pPr>
           </w:p>
         </w:tc>
@@ -1279,7 +1157,7 @@
           </w:tcPr>
           <w:p>
             <w:pPr>
-              <w:spacing w:after="0" w:line="240" w:lineRule="auto"/>
+              <w:spacing w:after="0"/>
               <w:jc w:val="center"/>
             </w:pPr>
             <w:r>
@@ -1297,19 +1175,11 @@
           </w:tcPr>
           <w:p>
             <w:pPr>
-              <w:spacing w:after="0" w:line="240" w:lineRule="auto"/>
-              <w:jc w:val="center"/>
-            </w:pPr>
-            <w:r>
-              <w:t>(</w:t>
-            </w:r>
-            <w:proofErr w:type="gramStart"/>
-            <w:r>
-              <w:t>x</w:t>
-            </w:r>
-            <w:proofErr w:type="gramEnd"/>
-            <w:r>
-              <w:t>)</w:t>
+              <w:spacing w:after="0"/>
+              <w:jc w:val="center"/>
+            </w:pPr>
+            <w:r>
+              <w:t>(x)</w:t>
             </w:r>
           </w:p>
         </w:tc>
@@ -1325,10 +1195,10 @@
           </w:tcPr>
           <w:p>
             <w:pPr>
-              <w:spacing w:after="0" w:line="240" w:lineRule="auto"/>
-            </w:pPr>
-            <w:r>
-              <w:t>NF2.8 – Campo Nome Mãe</w:t>
+              <w:spacing w:after="0"/>
+            </w:pPr>
+            <w:r>
+              <w:t>NF3.8 – Campo Nome Mãe</w:t>
             </w:r>
           </w:p>
         </w:tc>
@@ -1342,13 +1212,10 @@
           </w:tcPr>
           <w:p>
             <w:pPr>
-              <w:spacing w:after="0" w:line="240" w:lineRule="auto"/>
-            </w:pPr>
-            <w:r>
-              <w:t>O campo nome pai deve com o nome da mãe do professor que conté</w:t>
-            </w:r>
-            <w:r>
-              <w:t>m 150 caracteres.</w:t>
+              <w:spacing w:after="0"/>
+            </w:pPr>
+            <w:r>
+              <w:t>O campo nome pai deve com o nome da mãe do professor que contém 150 caracteres.</w:t>
             </w:r>
           </w:p>
         </w:tc>
@@ -1362,7 +1229,7 @@
           </w:tcPr>
           <w:p>
             <w:pPr>
-              <w:spacing w:after="0" w:line="240" w:lineRule="auto"/>
+              <w:spacing w:after="0"/>
             </w:pPr>
           </w:p>
         </w:tc>
@@ -1376,7 +1243,7 @@
           </w:tcPr>
           <w:p>
             <w:pPr>
-              <w:spacing w:after="0" w:line="240" w:lineRule="auto"/>
+              <w:spacing w:after="0"/>
               <w:jc w:val="center"/>
             </w:pPr>
             <w:r>
@@ -1394,19 +1261,11 @@
           </w:tcPr>
           <w:p>
             <w:pPr>
-              <w:spacing w:after="0" w:line="240" w:lineRule="auto"/>
-              <w:jc w:val="center"/>
-            </w:pPr>
-            <w:r>
-              <w:t>(</w:t>
-            </w:r>
-            <w:proofErr w:type="gramStart"/>
-            <w:r>
-              <w:t>x</w:t>
-            </w:r>
-            <w:proofErr w:type="gramEnd"/>
-            <w:r>
-              <w:t>)</w:t>
+              <w:spacing w:after="0"/>
+              <w:jc w:val="center"/>
+            </w:pPr>
+            <w:r>
+              <w:t>(x)</w:t>
             </w:r>
           </w:p>
         </w:tc>
@@ -1438,10 +1297,10 @@
           </w:tcPr>
           <w:p>
             <w:pPr>
-              <w:spacing w:after="0" w:line="240" w:lineRule="auto"/>
-            </w:pPr>
-            <w:r>
-              <w:t>F3 – Cadastro de Disciplina</w:t>
+              <w:spacing w:after="0"/>
+            </w:pPr>
+            <w:r>
+              <w:t>F4 – Cadastro de Disciplina</w:t>
             </w:r>
           </w:p>
         </w:tc>
@@ -1458,7 +1317,7 @@
           </w:tcPr>
           <w:p>
             <w:pPr>
-              <w:spacing w:after="0" w:line="240" w:lineRule="auto"/>
+              <w:spacing w:after="0"/>
             </w:pPr>
             <w:r>
               <w:t>Descrição: O Sistema deverá possuir uma tela de cadastro da disciplina, onde somente a escola terá acesso.</w:t>
@@ -1478,7 +1337,7 @@
           </w:tcPr>
           <w:p>
             <w:pPr>
-              <w:spacing w:after="0" w:line="240" w:lineRule="auto"/>
+              <w:spacing w:after="0"/>
             </w:pPr>
             <w:r>
               <w:t xml:space="preserve">Requisitos Não Funcionais </w:t>
@@ -1497,7 +1356,7 @@
           </w:tcPr>
           <w:p>
             <w:pPr>
-              <w:spacing w:after="0" w:line="240" w:lineRule="auto"/>
+              <w:spacing w:after="0"/>
             </w:pPr>
             <w:r>
               <w:t>Nome</w:t>
@@ -1514,7 +1373,7 @@
           </w:tcPr>
           <w:p>
             <w:pPr>
-              <w:spacing w:after="0" w:line="240" w:lineRule="auto"/>
+              <w:spacing w:after="0"/>
             </w:pPr>
             <w:r>
               <w:t>Restrição</w:t>
@@ -1531,7 +1390,7 @@
           </w:tcPr>
           <w:p>
             <w:pPr>
-              <w:spacing w:after="0" w:line="240" w:lineRule="auto"/>
+              <w:spacing w:after="0"/>
             </w:pPr>
             <w:r>
               <w:t>Categoria</w:t>
@@ -1548,7 +1407,7 @@
           </w:tcPr>
           <w:p>
             <w:pPr>
-              <w:spacing w:after="0" w:line="240" w:lineRule="auto"/>
+              <w:spacing w:after="0"/>
             </w:pPr>
             <w:r>
               <w:t>Desejável</w:t>
@@ -1565,7 +1424,7 @@
           </w:tcPr>
           <w:p>
             <w:pPr>
-              <w:spacing w:after="0" w:line="240" w:lineRule="auto"/>
+              <w:spacing w:after="0"/>
             </w:pPr>
             <w:r>
               <w:t>Permanente</w:t>
@@ -1584,10 +1443,10 @@
           </w:tcPr>
           <w:p>
             <w:pPr>
-              <w:spacing w:after="0" w:line="240" w:lineRule="auto"/>
-            </w:pPr>
-            <w:r>
-              <w:t>NF3.1 – Campo Nome</w:t>
+              <w:spacing w:after="0"/>
+            </w:pPr>
+            <w:r>
+              <w:t>NF4.1 – Campo Nome</w:t>
             </w:r>
           </w:p>
         </w:tc>
@@ -1601,13 +1460,10 @@
           </w:tcPr>
           <w:p>
             <w:pPr>
-              <w:spacing w:after="0" w:line="240" w:lineRule="auto"/>
-            </w:pPr>
-            <w:r>
-              <w:t xml:space="preserve">O campo nome deve </w:t>
-            </w:r>
-            <w:r>
-              <w:t>conter o nome da disciplina com 150 caracteres.</w:t>
+              <w:spacing w:after="0"/>
+            </w:pPr>
+            <w:r>
+              <w:t>O campo nome deve conter o nome da disciplina com 150 caracteres.</w:t>
             </w:r>
           </w:p>
         </w:tc>
@@ -1621,7 +1477,7 @@
           </w:tcPr>
           <w:p>
             <w:pPr>
-              <w:spacing w:after="0" w:line="240" w:lineRule="auto"/>
+              <w:spacing w:after="0"/>
             </w:pPr>
           </w:p>
         </w:tc>
@@ -1635,7 +1491,7 @@
           </w:tcPr>
           <w:p>
             <w:pPr>
-              <w:spacing w:after="0" w:line="240" w:lineRule="auto"/>
+              <w:spacing w:after="0"/>
               <w:jc w:val="center"/>
             </w:pPr>
             <w:r>
@@ -1653,19 +1509,11 @@
           </w:tcPr>
           <w:p>
             <w:pPr>
-              <w:spacing w:after="0" w:line="240" w:lineRule="auto"/>
-              <w:jc w:val="center"/>
-            </w:pPr>
-            <w:r>
-              <w:t>(</w:t>
-            </w:r>
-            <w:proofErr w:type="gramStart"/>
-            <w:r>
-              <w:t>x</w:t>
-            </w:r>
-            <w:proofErr w:type="gramEnd"/>
-            <w:r>
-              <w:t>)</w:t>
+              <w:spacing w:after="0"/>
+              <w:jc w:val="center"/>
+            </w:pPr>
+            <w:r>
+              <w:t>(x)</w:t>
             </w:r>
           </w:p>
         </w:tc>
@@ -1681,10 +1529,10 @@
           </w:tcPr>
           <w:p>
             <w:pPr>
-              <w:spacing w:after="0" w:line="240" w:lineRule="auto"/>
-            </w:pPr>
-            <w:r>
-              <w:t>NF3.2 – Campo Carga Horaria</w:t>
+              <w:spacing w:after="0"/>
+            </w:pPr>
+            <w:r>
+              <w:t>NF4.2 – Campo Carga Horaria</w:t>
             </w:r>
           </w:p>
         </w:tc>
@@ -1698,13 +1546,10 @@
           </w:tcPr>
           <w:p>
             <w:pPr>
-              <w:spacing w:after="0" w:line="240" w:lineRule="auto"/>
-            </w:pPr>
-            <w:r>
-              <w:t>O campo carga horá</w:t>
-            </w:r>
-            <w:r>
-              <w:t>ria deve conter a quantidade de hora da disciplina do tipo int.</w:t>
+              <w:spacing w:after="0"/>
+            </w:pPr>
+            <w:r>
+              <w:t>O campo carga horária deve conter a quantidade de hora da disciplina do tipo int.</w:t>
             </w:r>
           </w:p>
         </w:tc>
@@ -1718,7 +1563,7 @@
           </w:tcPr>
           <w:p>
             <w:pPr>
-              <w:spacing w:after="0" w:line="240" w:lineRule="auto"/>
+              <w:spacing w:after="0"/>
             </w:pPr>
           </w:p>
         </w:tc>
@@ -1732,7 +1577,7 @@
           </w:tcPr>
           <w:p>
             <w:pPr>
-              <w:spacing w:after="0" w:line="240" w:lineRule="auto"/>
+              <w:spacing w:after="0"/>
               <w:jc w:val="center"/>
             </w:pPr>
             <w:r>
@@ -1750,19 +1595,11 @@
           </w:tcPr>
           <w:p>
             <w:pPr>
-              <w:spacing w:after="0" w:line="240" w:lineRule="auto"/>
-              <w:jc w:val="center"/>
-            </w:pPr>
-            <w:r>
-              <w:t>(</w:t>
-            </w:r>
-            <w:proofErr w:type="gramStart"/>
-            <w:r>
-              <w:t>x</w:t>
-            </w:r>
-            <w:proofErr w:type="gramEnd"/>
-            <w:r>
-              <w:t>)</w:t>
+              <w:spacing w:after="0"/>
+              <w:jc w:val="center"/>
+            </w:pPr>
+            <w:r>
+              <w:t>(x)</w:t>
             </w:r>
           </w:p>
         </w:tc>
@@ -1794,10 +1631,10 @@
           </w:tcPr>
           <w:p>
             <w:pPr>
-              <w:spacing w:after="0" w:line="240" w:lineRule="auto"/>
-            </w:pPr>
-            <w:r>
-              <w:t>F4 – Cadastro de Cidade</w:t>
+              <w:spacing w:after="0"/>
+            </w:pPr>
+            <w:r>
+              <w:t>F5 – Cadastro de Cidade</w:t>
             </w:r>
           </w:p>
         </w:tc>
@@ -1814,13 +1651,10 @@
           </w:tcPr>
           <w:p>
             <w:pPr>
-              <w:spacing w:after="0" w:line="240" w:lineRule="auto"/>
-            </w:pPr>
-            <w:r>
-              <w:t xml:space="preserve">Descrição: O Sistema deverá possuir uma tela de </w:t>
-            </w:r>
-            <w:r>
-              <w:t>cadastro de cidade, onde somente a escola terá acesso.</w:t>
+              <w:spacing w:after="0"/>
+            </w:pPr>
+            <w:r>
+              <w:t>Descrição: O Sistema deverá possuir uma tela de cadastro de cidade, onde somente a escola terá acesso.</w:t>
             </w:r>
           </w:p>
         </w:tc>
@@ -1837,7 +1671,7 @@
           </w:tcPr>
           <w:p>
             <w:pPr>
-              <w:spacing w:after="0" w:line="240" w:lineRule="auto"/>
+              <w:spacing w:after="0"/>
             </w:pPr>
             <w:r>
               <w:t xml:space="preserve">Requisitos Não Funcionais </w:t>
@@ -1856,7 +1690,7 @@
           </w:tcPr>
           <w:p>
             <w:pPr>
-              <w:spacing w:after="0" w:line="240" w:lineRule="auto"/>
+              <w:spacing w:after="0"/>
             </w:pPr>
             <w:r>
               <w:t>Nome</w:t>
@@ -1873,7 +1707,7 @@
           </w:tcPr>
           <w:p>
             <w:pPr>
-              <w:spacing w:after="0" w:line="240" w:lineRule="auto"/>
+              <w:spacing w:after="0"/>
             </w:pPr>
             <w:r>
               <w:t>Restrição</w:t>
@@ -1890,7 +1724,7 @@
           </w:tcPr>
           <w:p>
             <w:pPr>
-              <w:spacing w:after="0" w:line="240" w:lineRule="auto"/>
+              <w:spacing w:after="0"/>
             </w:pPr>
             <w:r>
               <w:t>Categoria</w:t>
@@ -1907,7 +1741,7 @@
           </w:tcPr>
           <w:p>
             <w:pPr>
-              <w:spacing w:after="0" w:line="240" w:lineRule="auto"/>
+              <w:spacing w:after="0"/>
             </w:pPr>
             <w:r>
               <w:t>Desejável</w:t>
@@ -1924,7 +1758,7 @@
           </w:tcPr>
           <w:p>
             <w:pPr>
-              <w:spacing w:after="0" w:line="240" w:lineRule="auto"/>
+              <w:spacing w:after="0"/>
             </w:pPr>
             <w:r>
               <w:t>Permanente</w:t>
@@ -1943,10 +1777,10 @@
           </w:tcPr>
           <w:p>
             <w:pPr>
-              <w:spacing w:after="0" w:line="240" w:lineRule="auto"/>
-            </w:pPr>
-            <w:r>
-              <w:t>NF4.1 – Campo do nome</w:t>
+              <w:spacing w:after="0"/>
+            </w:pPr>
+            <w:r>
+              <w:t>NF5.1 – Campo do nome</w:t>
             </w:r>
           </w:p>
         </w:tc>
@@ -1960,7 +1794,7 @@
           </w:tcPr>
           <w:p>
             <w:pPr>
-              <w:spacing w:after="0" w:line="240" w:lineRule="auto"/>
+              <w:spacing w:after="0"/>
             </w:pPr>
             <w:r>
               <w:t>O campo nome deve possuir o nome da cidade e conter 150 caracteres.</w:t>
@@ -1977,7 +1811,7 @@
           </w:tcPr>
           <w:p>
             <w:pPr>
-              <w:spacing w:after="0" w:line="240" w:lineRule="auto"/>
+              <w:spacing w:after="0"/>
             </w:pPr>
           </w:p>
         </w:tc>
@@ -1991,7 +1825,7 @@
           </w:tcPr>
           <w:p>
             <w:pPr>
-              <w:spacing w:after="0" w:line="240" w:lineRule="auto"/>
+              <w:spacing w:after="0"/>
               <w:jc w:val="center"/>
             </w:pPr>
             <w:r>
@@ -2009,19 +1843,11 @@
           </w:tcPr>
           <w:p>
             <w:pPr>
-              <w:spacing w:after="0" w:line="240" w:lineRule="auto"/>
-              <w:jc w:val="center"/>
-            </w:pPr>
-            <w:r>
-              <w:t>(</w:t>
-            </w:r>
-            <w:proofErr w:type="gramStart"/>
-            <w:r>
-              <w:t>x</w:t>
-            </w:r>
-            <w:proofErr w:type="gramEnd"/>
-            <w:r>
-              <w:t>)</w:t>
+              <w:spacing w:after="0"/>
+              <w:jc w:val="center"/>
+            </w:pPr>
+            <w:r>
+              <w:t>(x)</w:t>
             </w:r>
           </w:p>
         </w:tc>
@@ -2037,10 +1863,10 @@
           </w:tcPr>
           <w:p>
             <w:pPr>
-              <w:spacing w:after="0" w:line="240" w:lineRule="auto"/>
-            </w:pPr>
-            <w:r>
-              <w:t>NF4.2 – Campo do estado</w:t>
+              <w:spacing w:after="0"/>
+            </w:pPr>
+            <w:r>
+              <w:t>NF5.2 – Campo do estado</w:t>
             </w:r>
           </w:p>
         </w:tc>
@@ -2054,13 +1880,10 @@
           </w:tcPr>
           <w:p>
             <w:pPr>
-              <w:spacing w:after="0" w:line="240" w:lineRule="auto"/>
-            </w:pPr>
-            <w:r>
-              <w:t xml:space="preserve">O </w:t>
-            </w:r>
-            <w:r>
-              <w:t>campo do estado deve possui o estado da cidade conter 2 caracteres.</w:t>
+              <w:spacing w:after="0"/>
+            </w:pPr>
+            <w:r>
+              <w:t>O campo do estado deve possui o estado da cidade conter 2 caracteres.</w:t>
             </w:r>
           </w:p>
         </w:tc>
@@ -2074,7 +1897,7 @@
           </w:tcPr>
           <w:p>
             <w:pPr>
-              <w:spacing w:after="0" w:line="240" w:lineRule="auto"/>
+              <w:spacing w:after="0"/>
             </w:pPr>
           </w:p>
         </w:tc>
@@ -2088,7 +1911,7 @@
           </w:tcPr>
           <w:p>
             <w:pPr>
-              <w:spacing w:after="0" w:line="240" w:lineRule="auto"/>
+              <w:spacing w:after="0"/>
               <w:jc w:val="center"/>
             </w:pPr>
             <w:r>
@@ -2106,19 +1929,11 @@
           </w:tcPr>
           <w:p>
             <w:pPr>
-              <w:spacing w:after="0" w:line="240" w:lineRule="auto"/>
-              <w:jc w:val="center"/>
-            </w:pPr>
-            <w:r>
-              <w:t>(</w:t>
-            </w:r>
-            <w:proofErr w:type="gramStart"/>
-            <w:r>
-              <w:t>x</w:t>
-            </w:r>
-            <w:proofErr w:type="gramEnd"/>
-            <w:r>
-              <w:t>)</w:t>
+              <w:spacing w:after="0"/>
+              <w:jc w:val="center"/>
+            </w:pPr>
+            <w:r>
+              <w:t>(x)</w:t>
             </w:r>
           </w:p>
         </w:tc>
@@ -2150,10 +1965,10 @@
           </w:tcPr>
           <w:p>
             <w:pPr>
-              <w:spacing w:after="0" w:line="240" w:lineRule="auto"/>
-            </w:pPr>
-            <w:r>
-              <w:t>F5 – Cadastro de Tipo de Evento</w:t>
+              <w:spacing w:after="0"/>
+            </w:pPr>
+            <w:r>
+              <w:t>F6 – Cadastro de Tipo de Evento</w:t>
             </w:r>
           </w:p>
         </w:tc>
@@ -2170,7 +1985,7 @@
           </w:tcPr>
           <w:p>
             <w:pPr>
-              <w:spacing w:after="0" w:line="240" w:lineRule="auto"/>
+              <w:spacing w:after="0"/>
             </w:pPr>
             <w:r>
               <w:t>Descrição: O Sistema deverá possuir uma tela de cadastro de tipo evento, onde somente a escola terá acesso.</w:t>
@@ -2190,7 +2005,7 @@
           </w:tcPr>
           <w:p>
             <w:pPr>
-              <w:spacing w:after="0" w:line="240" w:lineRule="auto"/>
+              <w:spacing w:after="0"/>
             </w:pPr>
             <w:r>
               <w:t xml:space="preserve">Requisitos Não Funcionais </w:t>
@@ -2209,7 +2024,7 @@
           </w:tcPr>
           <w:p>
             <w:pPr>
-              <w:spacing w:after="0" w:line="240" w:lineRule="auto"/>
+              <w:spacing w:after="0"/>
             </w:pPr>
             <w:r>
               <w:t>Nome</w:t>
@@ -2226,7 +2041,7 @@
           </w:tcPr>
           <w:p>
             <w:pPr>
-              <w:spacing w:after="0" w:line="240" w:lineRule="auto"/>
+              <w:spacing w:after="0"/>
             </w:pPr>
             <w:r>
               <w:t>Restrição</w:t>
@@ -2243,7 +2058,7 @@
           </w:tcPr>
           <w:p>
             <w:pPr>
-              <w:spacing w:after="0" w:line="240" w:lineRule="auto"/>
+              <w:spacing w:after="0"/>
             </w:pPr>
             <w:r>
               <w:t>Categoria</w:t>
@@ -2260,7 +2075,7 @@
           </w:tcPr>
           <w:p>
             <w:pPr>
-              <w:spacing w:after="0" w:line="240" w:lineRule="auto"/>
+              <w:spacing w:after="0"/>
             </w:pPr>
             <w:r>
               <w:t>Desejável</w:t>
@@ -2277,7 +2092,7 @@
           </w:tcPr>
           <w:p>
             <w:pPr>
-              <w:spacing w:after="0" w:line="240" w:lineRule="auto"/>
+              <w:spacing w:after="0"/>
             </w:pPr>
             <w:r>
               <w:t>Permanente</w:t>
@@ -2296,10 +2111,10 @@
           </w:tcPr>
           <w:p>
             <w:pPr>
-              <w:spacing w:after="0" w:line="240" w:lineRule="auto"/>
-            </w:pPr>
-            <w:r>
-              <w:t>NF5.1 – Campo de Viagem</w:t>
+              <w:spacing w:after="0"/>
+            </w:pPr>
+            <w:r>
+              <w:t>NF6.1 – Campo de Viagem</w:t>
             </w:r>
           </w:p>
         </w:tc>
@@ -2313,7 +2128,7 @@
           </w:tcPr>
           <w:p>
             <w:pPr>
-              <w:spacing w:after="0" w:line="240" w:lineRule="auto"/>
+              <w:spacing w:after="0"/>
             </w:pPr>
             <w:r>
               <w:t>O campo de viajem deve possuir a descrição da viajem e deve conter 150 caracteres.</w:t>
@@ -2330,7 +2145,7 @@
           </w:tcPr>
           <w:p>
             <w:pPr>
-              <w:spacing w:after="0" w:line="240" w:lineRule="auto"/>
+              <w:spacing w:after="0"/>
             </w:pPr>
           </w:p>
         </w:tc>
@@ -2344,7 +2159,7 @@
           </w:tcPr>
           <w:p>
             <w:pPr>
-              <w:spacing w:after="0" w:line="240" w:lineRule="auto"/>
+              <w:spacing w:after="0"/>
               <w:jc w:val="center"/>
             </w:pPr>
             <w:r>
@@ -2362,19 +2177,11 @@
           </w:tcPr>
           <w:p>
             <w:pPr>
-              <w:spacing w:after="0" w:line="240" w:lineRule="auto"/>
-              <w:jc w:val="center"/>
-            </w:pPr>
-            <w:r>
-              <w:t>(</w:t>
-            </w:r>
-            <w:proofErr w:type="gramStart"/>
-            <w:r>
-              <w:t>x</w:t>
-            </w:r>
-            <w:proofErr w:type="gramEnd"/>
-            <w:r>
-              <w:t>)</w:t>
+              <w:spacing w:after="0"/>
+              <w:jc w:val="center"/>
+            </w:pPr>
+            <w:r>
+              <w:t>(x)</w:t>
             </w:r>
           </w:p>
         </w:tc>
@@ -2406,10 +2213,10 @@
           </w:tcPr>
           <w:p>
             <w:pPr>
-              <w:spacing w:after="0" w:line="240" w:lineRule="auto"/>
-            </w:pPr>
-            <w:r>
-              <w:t>F6 – Cadastro de Evento</w:t>
+              <w:spacing w:after="0"/>
+            </w:pPr>
+            <w:r>
+              <w:t>F7 – Cadastro de Evento</w:t>
             </w:r>
           </w:p>
         </w:tc>
@@ -2426,14 +2233,11 @@
           </w:tcPr>
           <w:p>
             <w:pPr>
-              <w:spacing w:after="0" w:line="240" w:lineRule="auto"/>
+              <w:spacing w:after="0"/>
             </w:pPr>
             <w:r>
               <w:lastRenderedPageBreak/>
-              <w:t>Descrição: O Sistema deverá possuir uma tela de cadastro de evento, onde</w:t>
-            </w:r>
-            <w:r>
-              <w:t xml:space="preserve"> somente a escola terá acesso.</w:t>
+              <w:t>Descrição: O Sistema deverá possuir uma tela de cadastro de evento, onde somente a escola terá acesso.</w:t>
             </w:r>
           </w:p>
         </w:tc>
@@ -2450,7 +2254,7 @@
           </w:tcPr>
           <w:p>
             <w:pPr>
-              <w:spacing w:after="0" w:line="240" w:lineRule="auto"/>
+              <w:spacing w:after="0"/>
             </w:pPr>
             <w:r>
               <w:t xml:space="preserve">Requisitos Não Funcionais </w:t>
@@ -2469,7 +2273,7 @@
           </w:tcPr>
           <w:p>
             <w:pPr>
-              <w:spacing w:after="0" w:line="240" w:lineRule="auto"/>
+              <w:spacing w:after="0"/>
             </w:pPr>
             <w:r>
               <w:t>Nome</w:t>
@@ -2486,7 +2290,7 @@
           </w:tcPr>
           <w:p>
             <w:pPr>
-              <w:spacing w:after="0" w:line="240" w:lineRule="auto"/>
+              <w:spacing w:after="0"/>
             </w:pPr>
             <w:r>
               <w:t>Restrição</w:t>
@@ -2503,7 +2307,7 @@
           </w:tcPr>
           <w:p>
             <w:pPr>
-              <w:spacing w:after="0" w:line="240" w:lineRule="auto"/>
+              <w:spacing w:after="0"/>
             </w:pPr>
             <w:r>
               <w:t>Categoria</w:t>
@@ -2520,7 +2324,7 @@
           </w:tcPr>
           <w:p>
             <w:pPr>
-              <w:spacing w:after="0" w:line="240" w:lineRule="auto"/>
+              <w:spacing w:after="0"/>
             </w:pPr>
             <w:r>
               <w:t>Desejável</w:t>
@@ -2537,7 +2341,7 @@
           </w:tcPr>
           <w:p>
             <w:pPr>
-              <w:spacing w:after="0" w:line="240" w:lineRule="auto"/>
+              <w:spacing w:after="0"/>
             </w:pPr>
             <w:r>
               <w:t>Permanente</w:t>
@@ -2556,10 +2360,10 @@
           </w:tcPr>
           <w:p>
             <w:pPr>
-              <w:spacing w:after="0" w:line="240" w:lineRule="auto"/>
-            </w:pPr>
-            <w:r>
-              <w:t>NF6.1 – Campo de nome</w:t>
+              <w:spacing w:after="0"/>
+            </w:pPr>
+            <w:r>
+              <w:t>NF7.1 – Campo de nome</w:t>
             </w:r>
           </w:p>
         </w:tc>
@@ -2573,7 +2377,7 @@
           </w:tcPr>
           <w:p>
             <w:pPr>
-              <w:spacing w:after="0" w:line="240" w:lineRule="auto"/>
+              <w:spacing w:after="0"/>
             </w:pPr>
             <w:r>
               <w:t>O campo de nome deve conter o nome do evento e conter 150 caracteres.</w:t>
@@ -2590,7 +2394,7 @@
           </w:tcPr>
           <w:p>
             <w:pPr>
-              <w:spacing w:after="0" w:line="240" w:lineRule="auto"/>
+              <w:spacing w:after="0"/>
             </w:pPr>
           </w:p>
         </w:tc>
@@ -2604,7 +2408,7 @@
           </w:tcPr>
           <w:p>
             <w:pPr>
-              <w:spacing w:after="0" w:line="240" w:lineRule="auto"/>
+              <w:spacing w:after="0"/>
               <w:jc w:val="center"/>
             </w:pPr>
             <w:r>
@@ -2622,19 +2426,11 @@
           </w:tcPr>
           <w:p>
             <w:pPr>
-              <w:spacing w:after="0" w:line="240" w:lineRule="auto"/>
-              <w:jc w:val="center"/>
-            </w:pPr>
-            <w:r>
-              <w:t>(</w:t>
-            </w:r>
-            <w:proofErr w:type="gramStart"/>
-            <w:r>
-              <w:t>x</w:t>
-            </w:r>
-            <w:proofErr w:type="gramEnd"/>
-            <w:r>
-              <w:t>)</w:t>
+              <w:spacing w:after="0"/>
+              <w:jc w:val="center"/>
+            </w:pPr>
+            <w:r>
+              <w:t>(x)</w:t>
             </w:r>
           </w:p>
         </w:tc>
@@ -2650,10 +2446,10 @@
           </w:tcPr>
           <w:p>
             <w:pPr>
-              <w:spacing w:after="0" w:line="240" w:lineRule="auto"/>
-            </w:pPr>
-            <w:r>
-              <w:t>NF6.2 – Campo de data</w:t>
+              <w:spacing w:after="0"/>
+            </w:pPr>
+            <w:r>
+              <w:t>NF7.2 – Campo de data</w:t>
             </w:r>
           </w:p>
         </w:tc>
@@ -2667,13 +2463,10 @@
           </w:tcPr>
           <w:p>
             <w:pPr>
-              <w:spacing w:after="0" w:line="240" w:lineRule="auto"/>
-            </w:pPr>
-            <w:r>
-              <w:t xml:space="preserve">O campo de data deve </w:t>
-            </w:r>
-            <w:r>
-              <w:t>conter a data que o evento será realizado.</w:t>
+              <w:spacing w:after="0"/>
+            </w:pPr>
+            <w:r>
+              <w:t>O campo de data deve conter a data que o evento será realizado.</w:t>
             </w:r>
           </w:p>
         </w:tc>
@@ -2687,7 +2480,7 @@
           </w:tcPr>
           <w:p>
             <w:pPr>
-              <w:spacing w:after="0" w:line="240" w:lineRule="auto"/>
+              <w:spacing w:after="0"/>
             </w:pPr>
           </w:p>
         </w:tc>
@@ -2701,7 +2494,7 @@
           </w:tcPr>
           <w:p>
             <w:pPr>
-              <w:spacing w:after="0" w:line="240" w:lineRule="auto"/>
+              <w:spacing w:after="0"/>
               <w:jc w:val="center"/>
             </w:pPr>
             <w:r>
@@ -2719,19 +2512,11 @@
           </w:tcPr>
           <w:p>
             <w:pPr>
-              <w:spacing w:after="0" w:line="240" w:lineRule="auto"/>
-              <w:jc w:val="center"/>
-            </w:pPr>
-            <w:r>
-              <w:t>(</w:t>
-            </w:r>
-            <w:proofErr w:type="gramStart"/>
-            <w:r>
-              <w:t>x</w:t>
-            </w:r>
-            <w:proofErr w:type="gramEnd"/>
-            <w:r>
-              <w:t>)</w:t>
+              <w:spacing w:after="0"/>
+              <w:jc w:val="center"/>
+            </w:pPr>
+            <w:r>
+              <w:t>(x)</w:t>
             </w:r>
           </w:p>
         </w:tc>
@@ -2763,10 +2548,10 @@
           </w:tcPr>
           <w:p>
             <w:pPr>
-              <w:spacing w:after="0" w:line="240" w:lineRule="auto"/>
-            </w:pPr>
-            <w:r>
-              <w:t>F7 – Cadastro de Curso</w:t>
+              <w:spacing w:after="0"/>
+            </w:pPr>
+            <w:r>
+              <w:t>F8 – Cadastro de Curso</w:t>
             </w:r>
           </w:p>
         </w:tc>
@@ -2783,7 +2568,7 @@
           </w:tcPr>
           <w:p>
             <w:pPr>
-              <w:spacing w:after="0" w:line="240" w:lineRule="auto"/>
+              <w:spacing w:after="0"/>
             </w:pPr>
             <w:r>
               <w:t>Descrição: O Sistema deverá possuir uma tela de cadastro de curso, onde somente a escola terá acesso.</w:t>
@@ -2803,7 +2588,7 @@
           </w:tcPr>
           <w:p>
             <w:pPr>
-              <w:spacing w:after="0" w:line="240" w:lineRule="auto"/>
+              <w:spacing w:after="0"/>
             </w:pPr>
             <w:r>
               <w:t xml:space="preserve">Requisitos Não Funcionais </w:t>
@@ -2822,7 +2607,7 @@
           </w:tcPr>
           <w:p>
             <w:pPr>
-              <w:spacing w:after="0" w:line="240" w:lineRule="auto"/>
+              <w:spacing w:after="0"/>
             </w:pPr>
             <w:r>
               <w:t>Nome</w:t>
@@ -2839,7 +2624,7 @@
           </w:tcPr>
           <w:p>
             <w:pPr>
-              <w:spacing w:after="0" w:line="240" w:lineRule="auto"/>
+              <w:spacing w:after="0"/>
             </w:pPr>
             <w:r>
               <w:t>Restrição</w:t>
@@ -2856,7 +2641,7 @@
           </w:tcPr>
           <w:p>
             <w:pPr>
-              <w:spacing w:after="0" w:line="240" w:lineRule="auto"/>
+              <w:spacing w:after="0"/>
             </w:pPr>
             <w:r>
               <w:t>Categoria</w:t>
@@ -2873,7 +2658,7 @@
           </w:tcPr>
           <w:p>
             <w:pPr>
-              <w:spacing w:after="0" w:line="240" w:lineRule="auto"/>
+              <w:spacing w:after="0"/>
             </w:pPr>
             <w:r>
               <w:t>Desejável</w:t>
@@ -2890,7 +2675,7 @@
           </w:tcPr>
           <w:p>
             <w:pPr>
-              <w:spacing w:after="0" w:line="240" w:lineRule="auto"/>
+              <w:spacing w:after="0"/>
             </w:pPr>
             <w:r>
               <w:t>Permanente</w:t>
@@ -2909,10 +2694,10 @@
           </w:tcPr>
           <w:p>
             <w:pPr>
-              <w:spacing w:after="0" w:line="240" w:lineRule="auto"/>
-            </w:pPr>
-            <w:r>
-              <w:t>NF7.1 – Campo de Curso</w:t>
+              <w:spacing w:after="0"/>
+            </w:pPr>
+            <w:r>
+              <w:t>NF8.1 – Campo de Curso</w:t>
             </w:r>
           </w:p>
         </w:tc>
@@ -2926,7 +2711,7 @@
           </w:tcPr>
           <w:p>
             <w:pPr>
-              <w:spacing w:after="0" w:line="240" w:lineRule="auto"/>
+              <w:spacing w:after="0"/>
             </w:pPr>
             <w:r>
               <w:t>O campo de curso o terá o nome do curso e vai conter 150 caracteres.</w:t>
@@ -2943,7 +2728,7 @@
           </w:tcPr>
           <w:p>
             <w:pPr>
-              <w:spacing w:after="0" w:line="240" w:lineRule="auto"/>
+              <w:spacing w:after="0"/>
             </w:pPr>
           </w:p>
         </w:tc>
@@ -2957,7 +2742,7 @@
           </w:tcPr>
           <w:p>
             <w:pPr>
-              <w:spacing w:after="0" w:line="240" w:lineRule="auto"/>
+              <w:spacing w:after="0"/>
               <w:jc w:val="center"/>
             </w:pPr>
             <w:r>
@@ -2975,19 +2760,11 @@
           </w:tcPr>
           <w:p>
             <w:pPr>
-              <w:spacing w:after="0" w:line="240" w:lineRule="auto"/>
-              <w:jc w:val="center"/>
-            </w:pPr>
-            <w:r>
-              <w:t>(</w:t>
-            </w:r>
-            <w:proofErr w:type="gramStart"/>
-            <w:r>
-              <w:t>x</w:t>
-            </w:r>
-            <w:proofErr w:type="gramEnd"/>
-            <w:r>
-              <w:t>)</w:t>
+              <w:spacing w:after="0"/>
+              <w:jc w:val="center"/>
+            </w:pPr>
+            <w:r>
+              <w:t>(x)</w:t>
             </w:r>
           </w:p>
         </w:tc>
@@ -3019,10 +2796,10 @@
           </w:tcPr>
           <w:p>
             <w:pPr>
-              <w:spacing w:after="0" w:line="240" w:lineRule="auto"/>
-            </w:pPr>
-            <w:r>
-              <w:t>F8 – Cadastro de Aluno</w:t>
+              <w:spacing w:after="0"/>
+            </w:pPr>
+            <w:r>
+              <w:t>F9 – Cadastro de Aluno</w:t>
             </w:r>
           </w:p>
         </w:tc>
@@ -3039,7 +2816,7 @@
           </w:tcPr>
           <w:p>
             <w:pPr>
-              <w:spacing w:after="0" w:line="240" w:lineRule="auto"/>
+              <w:spacing w:after="0"/>
             </w:pPr>
             <w:r>
               <w:t>Descrição: O Sistema deverá possuir uma tela de cadastro de aluno, onde somente o aluno terá acesso.</w:t>
@@ -3059,7 +2836,7 @@
           </w:tcPr>
           <w:p>
             <w:pPr>
-              <w:spacing w:after="0" w:line="240" w:lineRule="auto"/>
+              <w:spacing w:after="0"/>
             </w:pPr>
             <w:r>
               <w:t xml:space="preserve">Requisitos Não Funcionais </w:t>
@@ -3078,7 +2855,7 @@
           </w:tcPr>
           <w:p>
             <w:pPr>
-              <w:spacing w:after="0" w:line="240" w:lineRule="auto"/>
+              <w:spacing w:after="0"/>
             </w:pPr>
             <w:r>
               <w:t>Nome</w:t>
@@ -3095,7 +2872,7 @@
           </w:tcPr>
           <w:p>
             <w:pPr>
-              <w:spacing w:after="0" w:line="240" w:lineRule="auto"/>
+              <w:spacing w:after="0"/>
             </w:pPr>
             <w:r>
               <w:t>Restrição</w:t>
@@ -3112,7 +2889,7 @@
           </w:tcPr>
           <w:p>
             <w:pPr>
-              <w:spacing w:after="0" w:line="240" w:lineRule="auto"/>
+              <w:spacing w:after="0"/>
             </w:pPr>
             <w:r>
               <w:t>Categoria</w:t>
@@ -3129,7 +2906,7 @@
           </w:tcPr>
           <w:p>
             <w:pPr>
-              <w:spacing w:after="0" w:line="240" w:lineRule="auto"/>
+              <w:spacing w:after="0"/>
             </w:pPr>
             <w:r>
               <w:t>Desejável</w:t>
@@ -3146,7 +2923,7 @@
           </w:tcPr>
           <w:p>
             <w:pPr>
-              <w:spacing w:after="0" w:line="240" w:lineRule="auto"/>
+              <w:spacing w:after="0"/>
             </w:pPr>
             <w:r>
               <w:t>Permanente</w:t>
@@ -3165,10 +2942,10 @@
           </w:tcPr>
           <w:p>
             <w:pPr>
-              <w:spacing w:after="0" w:line="240" w:lineRule="auto"/>
-            </w:pPr>
-            <w:r>
-              <w:t>NF8.1 – Campo Nome</w:t>
+              <w:spacing w:after="0"/>
+            </w:pPr>
+            <w:r>
+              <w:t>NF9.1 – Campo Nome</w:t>
             </w:r>
           </w:p>
         </w:tc>
@@ -3182,7 +2959,7 @@
           </w:tcPr>
           <w:p>
             <w:pPr>
-              <w:spacing w:after="0" w:line="240" w:lineRule="auto"/>
+              <w:spacing w:after="0"/>
             </w:pPr>
             <w:r>
               <w:t>O campo de nome conterá o nome do aluno e 150.</w:t>
@@ -3199,7 +2976,7 @@
           </w:tcPr>
           <w:p>
             <w:pPr>
-              <w:spacing w:after="0" w:line="240" w:lineRule="auto"/>
+              <w:spacing w:after="0"/>
             </w:pPr>
           </w:p>
         </w:tc>
@@ -3213,7 +2990,7 @@
           </w:tcPr>
           <w:p>
             <w:pPr>
-              <w:spacing w:after="0" w:line="240" w:lineRule="auto"/>
+              <w:spacing w:after="0"/>
               <w:jc w:val="center"/>
             </w:pPr>
             <w:r>
@@ -3231,19 +3008,11 @@
           </w:tcPr>
           <w:p>
             <w:pPr>
-              <w:spacing w:after="0" w:line="240" w:lineRule="auto"/>
-              <w:jc w:val="center"/>
-            </w:pPr>
-            <w:r>
-              <w:t>(</w:t>
-            </w:r>
-            <w:proofErr w:type="gramStart"/>
-            <w:r>
-              <w:t>x</w:t>
-            </w:r>
-            <w:proofErr w:type="gramEnd"/>
-            <w:r>
-              <w:t>)</w:t>
+              <w:spacing w:after="0"/>
+              <w:jc w:val="center"/>
+            </w:pPr>
+            <w:r>
+              <w:t>(x)</w:t>
             </w:r>
           </w:p>
         </w:tc>
@@ -3259,10 +3028,10 @@
           </w:tcPr>
           <w:p>
             <w:pPr>
-              <w:spacing w:after="0" w:line="240" w:lineRule="auto"/>
-            </w:pPr>
-            <w:r>
-              <w:t>NF8.2 – Campo de Sexo</w:t>
+              <w:spacing w:after="0"/>
+            </w:pPr>
+            <w:r>
+              <w:t>NF9.2 – Campo de Sexo</w:t>
             </w:r>
           </w:p>
         </w:tc>
@@ -3276,16 +3045,10 @@
           </w:tcPr>
           <w:p>
             <w:pPr>
-              <w:spacing w:after="0" w:line="240" w:lineRule="auto"/>
-            </w:pPr>
-            <w:r>
-              <w:t xml:space="preserve"> O campo de sexo conterá o sexo (</w:t>
-            </w:r>
-            <w:r>
-              <w:t>F ou M) e 1 caractere</w:t>
-            </w:r>
-            <w:r>
-              <w:t>.</w:t>
+              <w:spacing w:after="0"/>
+            </w:pPr>
+            <w:r>
+              <w:t xml:space="preserve"> O campo de sexo conterá o sexo (F ou M) e 1 caractere.</w:t>
             </w:r>
           </w:p>
         </w:tc>
@@ -3299,7 +3062,7 @@
           </w:tcPr>
           <w:p>
             <w:pPr>
-              <w:spacing w:after="0" w:line="240" w:lineRule="auto"/>
+              <w:spacing w:after="0"/>
             </w:pPr>
           </w:p>
         </w:tc>
@@ -3313,7 +3076,7 @@
           </w:tcPr>
           <w:p>
             <w:pPr>
-              <w:spacing w:after="0" w:line="240" w:lineRule="auto"/>
+              <w:spacing w:after="0"/>
               <w:jc w:val="center"/>
             </w:pPr>
             <w:r>
@@ -3331,19 +3094,11 @@
           </w:tcPr>
           <w:p>
             <w:pPr>
-              <w:spacing w:after="0" w:line="240" w:lineRule="auto"/>
-              <w:jc w:val="center"/>
-            </w:pPr>
-            <w:r>
-              <w:t>(</w:t>
-            </w:r>
-            <w:proofErr w:type="gramStart"/>
-            <w:r>
-              <w:t>x</w:t>
-            </w:r>
-            <w:proofErr w:type="gramEnd"/>
-            <w:r>
-              <w:t>)</w:t>
+              <w:spacing w:after="0"/>
+              <w:jc w:val="center"/>
+            </w:pPr>
+            <w:r>
+              <w:t>(x)</w:t>
             </w:r>
           </w:p>
         </w:tc>
@@ -3359,10 +3114,10 @@
           </w:tcPr>
           <w:p>
             <w:pPr>
-              <w:spacing w:after="0" w:line="240" w:lineRule="auto"/>
-            </w:pPr>
-            <w:r>
-              <w:t>NF8.3 – Campo de Data de Nascimento</w:t>
+              <w:spacing w:after="0"/>
+            </w:pPr>
+            <w:r>
+              <w:t>NF9.3 – Campo de Data de Nascimento</w:t>
             </w:r>
           </w:p>
         </w:tc>
@@ -3376,13 +3131,10 @@
           </w:tcPr>
           <w:p>
             <w:pPr>
-              <w:spacing w:after="0" w:line="240" w:lineRule="auto"/>
-            </w:pPr>
-            <w:r>
-              <w:t>O campo de</w:t>
-            </w:r>
-            <w:r>
-              <w:t xml:space="preserve"> nascimento terá a data de nascimento do aluno.</w:t>
+              <w:spacing w:after="0"/>
+            </w:pPr>
+            <w:r>
+              <w:t>O campo de nascimento terá a data de nascimento do aluno.</w:t>
             </w:r>
           </w:p>
         </w:tc>
@@ -3396,7 +3148,7 @@
           </w:tcPr>
           <w:p>
             <w:pPr>
-              <w:spacing w:after="0" w:line="240" w:lineRule="auto"/>
+              <w:spacing w:after="0"/>
             </w:pPr>
           </w:p>
         </w:tc>
@@ -3410,7 +3162,7 @@
           </w:tcPr>
           <w:p>
             <w:pPr>
-              <w:spacing w:after="0" w:line="240" w:lineRule="auto"/>
+              <w:spacing w:after="0"/>
               <w:jc w:val="center"/>
             </w:pPr>
             <w:r>
@@ -3428,19 +3180,11 @@
           </w:tcPr>
           <w:p>
             <w:pPr>
-              <w:spacing w:after="0" w:line="240" w:lineRule="auto"/>
-              <w:jc w:val="center"/>
-            </w:pPr>
-            <w:r>
-              <w:t>(</w:t>
-            </w:r>
-            <w:proofErr w:type="gramStart"/>
-            <w:r>
-              <w:t>x</w:t>
-            </w:r>
-            <w:proofErr w:type="gramEnd"/>
-            <w:r>
-              <w:t>)</w:t>
+              <w:spacing w:after="0"/>
+              <w:jc w:val="center"/>
+            </w:pPr>
+            <w:r>
+              <w:t>(x)</w:t>
             </w:r>
           </w:p>
         </w:tc>
@@ -3456,10 +3200,10 @@
           </w:tcPr>
           <w:p>
             <w:pPr>
-              <w:spacing w:after="0" w:line="240" w:lineRule="auto"/>
-            </w:pPr>
-            <w:r>
-              <w:t>NF8.4 – Campo de Matricula</w:t>
+              <w:spacing w:after="0"/>
+            </w:pPr>
+            <w:r>
+              <w:t>NF9.4 – Campo de Matricula</w:t>
             </w:r>
           </w:p>
         </w:tc>
@@ -3473,13 +3217,10 @@
           </w:tcPr>
           <w:p>
             <w:pPr>
-              <w:spacing w:after="0" w:line="240" w:lineRule="auto"/>
-            </w:pPr>
-            <w:r>
-              <w:t>O campo de matricula conterá o número</w:t>
-            </w:r>
-            <w:r>
-              <w:t xml:space="preserve"> de matricula do aluno.</w:t>
+              <w:spacing w:after="0"/>
+            </w:pPr>
+            <w:r>
+              <w:t>O campo de matricula conterá o número de matricula do aluno.</w:t>
             </w:r>
           </w:p>
         </w:tc>
@@ -3493,7 +3234,7 @@
           </w:tcPr>
           <w:p>
             <w:pPr>
-              <w:spacing w:after="0" w:line="240" w:lineRule="auto"/>
+              <w:spacing w:after="0"/>
             </w:pPr>
           </w:p>
         </w:tc>
@@ -3507,7 +3248,7 @@
           </w:tcPr>
           <w:p>
             <w:pPr>
-              <w:spacing w:after="0" w:line="240" w:lineRule="auto"/>
+              <w:spacing w:after="0"/>
               <w:jc w:val="center"/>
             </w:pPr>
             <w:r>
@@ -3525,19 +3266,11 @@
           </w:tcPr>
           <w:p>
             <w:pPr>
-              <w:spacing w:after="0" w:line="240" w:lineRule="auto"/>
-              <w:jc w:val="center"/>
-            </w:pPr>
-            <w:r>
-              <w:t>(</w:t>
-            </w:r>
-            <w:proofErr w:type="gramStart"/>
-            <w:r>
-              <w:t>x</w:t>
-            </w:r>
-            <w:proofErr w:type="gramEnd"/>
-            <w:r>
-              <w:t>)</w:t>
+              <w:spacing w:after="0"/>
+              <w:jc w:val="center"/>
+            </w:pPr>
+            <w:r>
+              <w:t>(x)</w:t>
             </w:r>
           </w:p>
         </w:tc>
@@ -3553,10 +3286,10 @@
           </w:tcPr>
           <w:p>
             <w:pPr>
-              <w:spacing w:after="0" w:line="240" w:lineRule="auto"/>
-            </w:pPr>
-            <w:r>
-              <w:t>NF8.5 – Campo de Telefone</w:t>
+              <w:spacing w:after="0"/>
+            </w:pPr>
+            <w:r>
+              <w:t>NF9.5 – Campo de Telefone</w:t>
             </w:r>
           </w:p>
         </w:tc>
@@ -3570,16 +3303,10 @@
           </w:tcPr>
           <w:p>
             <w:pPr>
-              <w:spacing w:after="0" w:line="240" w:lineRule="auto"/>
-            </w:pPr>
-            <w:r>
-              <w:t>O campo de telefone terá o telefone do aluno e usara uma máscara (</w:t>
-            </w:r>
-            <w:r>
-              <w:t>(##) #</w:t>
-            </w:r>
-            <w:r>
-              <w:t>###-####).</w:t>
+              <w:spacing w:after="0"/>
+            </w:pPr>
+            <w:r>
+              <w:t>O campo de telefone terá o telefone do aluno e usara uma máscara ((##) ####-####).</w:t>
             </w:r>
           </w:p>
         </w:tc>
@@ -3593,7 +3320,7 @@
           </w:tcPr>
           <w:p>
             <w:pPr>
-              <w:spacing w:after="0" w:line="240" w:lineRule="auto"/>
+              <w:spacing w:after="0"/>
             </w:pPr>
           </w:p>
         </w:tc>
@@ -3607,7 +3334,7 @@
           </w:tcPr>
           <w:p>
             <w:pPr>
-              <w:spacing w:after="0" w:line="240" w:lineRule="auto"/>
+              <w:spacing w:after="0"/>
               <w:jc w:val="center"/>
             </w:pPr>
             <w:r>
@@ -3625,19 +3352,11 @@
           </w:tcPr>
           <w:p>
             <w:pPr>
-              <w:spacing w:after="0" w:line="240" w:lineRule="auto"/>
-              <w:jc w:val="center"/>
-            </w:pPr>
-            <w:r>
-              <w:t>(</w:t>
-            </w:r>
-            <w:proofErr w:type="gramStart"/>
-            <w:r>
-              <w:t>x</w:t>
-            </w:r>
-            <w:proofErr w:type="gramEnd"/>
-            <w:r>
-              <w:t>)</w:t>
+              <w:spacing w:after="0"/>
+              <w:jc w:val="center"/>
+            </w:pPr>
+            <w:r>
+              <w:t>(x)</w:t>
             </w:r>
           </w:p>
         </w:tc>
@@ -3653,10 +3372,10 @@
           </w:tcPr>
           <w:p>
             <w:pPr>
-              <w:spacing w:after="0" w:line="240" w:lineRule="auto"/>
-            </w:pPr>
-            <w:r>
-              <w:t>NF8.6 – Campo de RG</w:t>
+              <w:spacing w:after="0"/>
+            </w:pPr>
+            <w:r>
+              <w:t>NF9.6 – Campo de RG</w:t>
             </w:r>
           </w:p>
         </w:tc>
@@ -3670,22 +3389,10 @@
           </w:tcPr>
           <w:p>
             <w:pPr>
-              <w:spacing w:after="0" w:line="240" w:lineRule="auto"/>
-            </w:pPr>
-            <w:r>
-              <w:t>O campo de Rg terá o número</w:t>
-            </w:r>
-            <w:r>
-              <w:t xml:space="preserve"> da identidade</w:t>
-            </w:r>
-            <w:r>
-              <w:t xml:space="preserve"> do aluno e usara uma máscara </w:t>
-            </w:r>
-            <w:r>
-              <w:t>(AA. #</w:t>
-            </w:r>
-            <w:r>
-              <w:t>##.###).</w:t>
+              <w:spacing w:after="0"/>
+            </w:pPr>
+            <w:r>
+              <w:t>O campo de Rg terá o número da identidade do aluno e usara uma máscara (AA. ###.###).</w:t>
             </w:r>
           </w:p>
         </w:tc>
@@ -3699,7 +3406,7 @@
           </w:tcPr>
           <w:p>
             <w:pPr>
-              <w:spacing w:after="0" w:line="240" w:lineRule="auto"/>
+              <w:spacing w:after="0"/>
             </w:pPr>
           </w:p>
         </w:tc>
@@ -3713,7 +3420,7 @@
           </w:tcPr>
           <w:p>
             <w:pPr>
-              <w:spacing w:after="0" w:line="240" w:lineRule="auto"/>
+              <w:spacing w:after="0"/>
               <w:jc w:val="center"/>
             </w:pPr>
             <w:r>
@@ -3731,19 +3438,11 @@
           </w:tcPr>
           <w:p>
             <w:pPr>
-              <w:spacing w:after="0" w:line="240" w:lineRule="auto"/>
-              <w:jc w:val="center"/>
-            </w:pPr>
-            <w:r>
-              <w:t>(</w:t>
-            </w:r>
-            <w:proofErr w:type="gramStart"/>
-            <w:r>
-              <w:t>x</w:t>
-            </w:r>
-            <w:proofErr w:type="gramEnd"/>
-            <w:r>
-              <w:t>)</w:t>
+              <w:spacing w:after="0"/>
+              <w:jc w:val="center"/>
+            </w:pPr>
+            <w:r>
+              <w:t>(x)</w:t>
             </w:r>
           </w:p>
         </w:tc>
@@ -3759,11 +3458,11 @@
           </w:tcPr>
           <w:p>
             <w:pPr>
-              <w:spacing w:after="0" w:line="240" w:lineRule="auto"/>
+              <w:spacing w:after="0"/>
             </w:pPr>
             <w:r>
               <w:lastRenderedPageBreak/>
-              <w:t>NF8.7 – Campo de CPF</w:t>
+              <w:t>NF9.7 – Campo de CPF</w:t>
             </w:r>
           </w:p>
         </w:tc>
@@ -3777,19 +3476,10 @@
           </w:tcPr>
           <w:p>
             <w:pPr>
-              <w:spacing w:after="0" w:line="240" w:lineRule="auto"/>
-            </w:pPr>
-            <w:r>
-              <w:t>O campo de Cpf terá o número do cpf do aluno e terá a sub-má</w:t>
-            </w:r>
-            <w:r>
-              <w:t xml:space="preserve">scara </w:t>
-            </w:r>
-            <w:r>
-              <w:t>(###. #</w:t>
-            </w:r>
-            <w:r>
-              <w:t>##.###-##).</w:t>
+              <w:spacing w:after="0"/>
+            </w:pPr>
+            <w:r>
+              <w:t>O campo de Cpf terá o número do cpf do aluno e terá a sub-máscara (###. ###.###-##).</w:t>
             </w:r>
           </w:p>
         </w:tc>
@@ -3803,7 +3493,7 @@
           </w:tcPr>
           <w:p>
             <w:pPr>
-              <w:spacing w:after="0" w:line="240" w:lineRule="auto"/>
+              <w:spacing w:after="0"/>
             </w:pPr>
           </w:p>
         </w:tc>
@@ -3817,7 +3507,7 @@
           </w:tcPr>
           <w:p>
             <w:pPr>
-              <w:spacing w:after="0" w:line="240" w:lineRule="auto"/>
+              <w:spacing w:after="0"/>
               <w:jc w:val="center"/>
             </w:pPr>
             <w:r>
@@ -3835,19 +3525,11 @@
           </w:tcPr>
           <w:p>
             <w:pPr>
-              <w:spacing w:after="0" w:line="240" w:lineRule="auto"/>
-              <w:jc w:val="center"/>
-            </w:pPr>
-            <w:r>
-              <w:t>(</w:t>
-            </w:r>
-            <w:proofErr w:type="gramStart"/>
-            <w:r>
-              <w:t>x</w:t>
-            </w:r>
-            <w:proofErr w:type="gramEnd"/>
-            <w:r>
-              <w:t>)</w:t>
+              <w:spacing w:after="0"/>
+              <w:jc w:val="center"/>
+            </w:pPr>
+            <w:r>
+              <w:t>(x)</w:t>
             </w:r>
           </w:p>
         </w:tc>
@@ -3863,10 +3545,10 @@
           </w:tcPr>
           <w:p>
             <w:pPr>
-              <w:spacing w:after="0" w:line="240" w:lineRule="auto"/>
-            </w:pPr>
-            <w:r>
-              <w:t>NF8.8 – Campo de Quantidade de Irmãos.</w:t>
+              <w:spacing w:after="0"/>
+            </w:pPr>
+            <w:r>
+              <w:t>NF9.8 – Campo de Quantidade de Irmãos.</w:t>
             </w:r>
           </w:p>
         </w:tc>
@@ -3880,13 +3562,10 @@
           </w:tcPr>
           <w:p>
             <w:pPr>
-              <w:spacing w:after="0" w:line="240" w:lineRule="auto"/>
-            </w:pPr>
-            <w:r>
-              <w:t>O campo quantidade de irmão terá o número</w:t>
-            </w:r>
-            <w:r>
-              <w:t xml:space="preserve"> de irmãos que o aluno tem.</w:t>
+              <w:spacing w:after="0"/>
+            </w:pPr>
+            <w:r>
+              <w:t>O campo quantidade de irmão terá o número de irmãos que o aluno tem.</w:t>
             </w:r>
           </w:p>
         </w:tc>
@@ -3900,7 +3579,7 @@
           </w:tcPr>
           <w:p>
             <w:pPr>
-              <w:spacing w:after="0" w:line="240" w:lineRule="auto"/>
+              <w:spacing w:after="0"/>
             </w:pPr>
           </w:p>
         </w:tc>
@@ -3914,7 +3593,7 @@
           </w:tcPr>
           <w:p>
             <w:pPr>
-              <w:spacing w:after="0" w:line="240" w:lineRule="auto"/>
+              <w:spacing w:after="0"/>
               <w:jc w:val="center"/>
             </w:pPr>
             <w:r>
@@ -3932,19 +3611,11 @@
           </w:tcPr>
           <w:p>
             <w:pPr>
-              <w:spacing w:after="0" w:line="240" w:lineRule="auto"/>
-              <w:jc w:val="center"/>
-            </w:pPr>
-            <w:r>
-              <w:t>(</w:t>
-            </w:r>
-            <w:proofErr w:type="gramStart"/>
-            <w:r>
-              <w:t>x</w:t>
-            </w:r>
-            <w:proofErr w:type="gramEnd"/>
-            <w:r>
-              <w:t>)</w:t>
+              <w:spacing w:after="0"/>
+              <w:jc w:val="center"/>
+            </w:pPr>
+            <w:r>
+              <w:t>(x)</w:t>
             </w:r>
           </w:p>
         </w:tc>
@@ -3960,10 +3631,10 @@
           </w:tcPr>
           <w:p>
             <w:pPr>
-              <w:spacing w:after="0" w:line="240" w:lineRule="auto"/>
-            </w:pPr>
-            <w:r>
-              <w:t>NF8.9 – Campo de Renda</w:t>
+              <w:spacing w:after="0"/>
+            </w:pPr>
+            <w:r>
+              <w:t>NF9.9 – Campo de Renda</w:t>
             </w:r>
           </w:p>
         </w:tc>
@@ -3977,7 +3648,7 @@
           </w:tcPr>
           <w:p>
             <w:pPr>
-              <w:spacing w:after="0" w:line="240" w:lineRule="auto"/>
+              <w:spacing w:after="0"/>
             </w:pPr>
             <w:r>
               <w:t>O campo de renda vai ter a renda bruta do aluno</w:t>
@@ -3994,7 +3665,7 @@
           </w:tcPr>
           <w:p>
             <w:pPr>
-              <w:spacing w:after="0" w:line="240" w:lineRule="auto"/>
+              <w:spacing w:after="0"/>
             </w:pPr>
           </w:p>
         </w:tc>
@@ -4008,7 +3679,7 @@
           </w:tcPr>
           <w:p>
             <w:pPr>
-              <w:spacing w:after="0" w:line="240" w:lineRule="auto"/>
+              <w:spacing w:after="0"/>
               <w:jc w:val="center"/>
             </w:pPr>
             <w:r>
@@ -4026,19 +3697,11 @@
           </w:tcPr>
           <w:p>
             <w:pPr>
-              <w:spacing w:after="0" w:line="240" w:lineRule="auto"/>
-              <w:jc w:val="center"/>
-            </w:pPr>
-            <w:r>
-              <w:t>(</w:t>
-            </w:r>
-            <w:proofErr w:type="gramStart"/>
-            <w:r>
-              <w:t>x</w:t>
-            </w:r>
-            <w:proofErr w:type="gramEnd"/>
-            <w:r>
-              <w:t>)</w:t>
+              <w:spacing w:after="0"/>
+              <w:jc w:val="center"/>
+            </w:pPr>
+            <w:r>
+              <w:t>(x)</w:t>
             </w:r>
           </w:p>
         </w:tc>
@@ -4054,10 +3717,10 @@
           </w:tcPr>
           <w:p>
             <w:pPr>
-              <w:spacing w:after="0" w:line="240" w:lineRule="auto"/>
-            </w:pPr>
-            <w:r>
-              <w:t>NF8.10 – Campo do Nome Mãe</w:t>
+              <w:spacing w:after="0"/>
+            </w:pPr>
+            <w:r>
+              <w:t>NF9.10 – Campo do Nome Mãe</w:t>
             </w:r>
           </w:p>
         </w:tc>
@@ -4071,19 +3734,10 @@
           </w:tcPr>
           <w:p>
             <w:pPr>
-              <w:spacing w:after="0" w:line="240" w:lineRule="auto"/>
-            </w:pPr>
-            <w:r>
-              <w:t>O campo do nome da mãe</w:t>
-            </w:r>
-            <w:r>
-              <w:t xml:space="preserve"> </w:t>
-            </w:r>
-            <w:r>
-              <w:t>terá o nome da mãe</w:t>
-            </w:r>
-            <w:r>
-              <w:t xml:space="preserve"> do aluno.</w:t>
+              <w:spacing w:after="0"/>
+            </w:pPr>
+            <w:r>
+              <w:t>O campo do nome da mãe terá o nome da mãe do aluno.</w:t>
             </w:r>
           </w:p>
         </w:tc>
@@ -4097,7 +3751,7 @@
           </w:tcPr>
           <w:p>
             <w:pPr>
-              <w:spacing w:after="0" w:line="240" w:lineRule="auto"/>
+              <w:spacing w:after="0"/>
             </w:pPr>
           </w:p>
         </w:tc>
@@ -4111,7 +3765,7 @@
           </w:tcPr>
           <w:p>
             <w:pPr>
-              <w:spacing w:after="0" w:line="240" w:lineRule="auto"/>
+              <w:spacing w:after="0"/>
               <w:jc w:val="center"/>
             </w:pPr>
             <w:r>
@@ -4129,19 +3783,11 @@
           </w:tcPr>
           <w:p>
             <w:pPr>
-              <w:spacing w:after="0" w:line="240" w:lineRule="auto"/>
-              <w:jc w:val="center"/>
-            </w:pPr>
-            <w:r>
-              <w:t>(</w:t>
-            </w:r>
-            <w:proofErr w:type="gramStart"/>
-            <w:r>
-              <w:t>x</w:t>
-            </w:r>
-            <w:proofErr w:type="gramEnd"/>
-            <w:r>
-              <w:t>)</w:t>
+              <w:spacing w:after="0"/>
+              <w:jc w:val="center"/>
+            </w:pPr>
+            <w:r>
+              <w:t>(x)</w:t>
             </w:r>
           </w:p>
         </w:tc>
@@ -4157,10 +3803,10 @@
           </w:tcPr>
           <w:p>
             <w:pPr>
-              <w:spacing w:after="0" w:line="240" w:lineRule="auto"/>
-            </w:pPr>
-            <w:r>
-              <w:t>NF8.11 – Campo do Nome do Pai</w:t>
+              <w:spacing w:after="0"/>
+            </w:pPr>
+            <w:r>
+              <w:t>NF9.11 – Campo do Nome do Pai</w:t>
             </w:r>
           </w:p>
         </w:tc>
@@ -4174,7 +3820,7 @@
           </w:tcPr>
           <w:p>
             <w:pPr>
-              <w:spacing w:after="0" w:line="240" w:lineRule="auto"/>
+              <w:spacing w:after="0"/>
             </w:pPr>
             <w:r>
               <w:t>O campo do nome do pai terá o nome do pai do aluno.</w:t>
@@ -4191,7 +3837,7 @@
           </w:tcPr>
           <w:p>
             <w:pPr>
-              <w:spacing w:after="0" w:line="240" w:lineRule="auto"/>
+              <w:spacing w:after="0"/>
             </w:pPr>
           </w:p>
         </w:tc>
@@ -4205,7 +3851,7 @@
           </w:tcPr>
           <w:p>
             <w:pPr>
-              <w:spacing w:after="0" w:line="240" w:lineRule="auto"/>
+              <w:spacing w:after="0"/>
               <w:jc w:val="center"/>
             </w:pPr>
             <w:r>
@@ -4223,19 +3869,11 @@
           </w:tcPr>
           <w:p>
             <w:pPr>
-              <w:spacing w:after="0" w:line="240" w:lineRule="auto"/>
-              <w:jc w:val="center"/>
-            </w:pPr>
-            <w:r>
-              <w:t>(</w:t>
-            </w:r>
-            <w:proofErr w:type="gramStart"/>
-            <w:r>
-              <w:t>x</w:t>
-            </w:r>
-            <w:proofErr w:type="gramEnd"/>
-            <w:r>
-              <w:t>)</w:t>
+              <w:spacing w:after="0"/>
+              <w:jc w:val="center"/>
+            </w:pPr>
+            <w:r>
+              <w:t>(x)</w:t>
             </w:r>
           </w:p>
         </w:tc>
@@ -4251,10 +3889,10 @@
           </w:tcPr>
           <w:p>
             <w:pPr>
-              <w:spacing w:after="0" w:line="240" w:lineRule="auto"/>
-            </w:pPr>
-            <w:r>
-              <w:t>NF8.12 – Campo de Escola Anterior</w:t>
+              <w:spacing w:after="0"/>
+            </w:pPr>
+            <w:r>
+              <w:t>NF9.12 – Campo de Escola Anterior</w:t>
             </w:r>
           </w:p>
         </w:tc>
@@ -4268,7 +3906,7 @@
           </w:tcPr>
           <w:p>
             <w:pPr>
-              <w:spacing w:after="0" w:line="240" w:lineRule="auto"/>
+              <w:spacing w:after="0"/>
             </w:pPr>
             <w:r>
               <w:t>O campo de escola anterior terá a escola que o aluno irá.</w:t>
@@ -4285,7 +3923,7 @@
           </w:tcPr>
           <w:p>
             <w:pPr>
-              <w:spacing w:after="0" w:line="240" w:lineRule="auto"/>
+              <w:spacing w:after="0"/>
             </w:pPr>
           </w:p>
         </w:tc>
@@ -4299,7 +3937,7 @@
           </w:tcPr>
           <w:p>
             <w:pPr>
-              <w:spacing w:after="0" w:line="240" w:lineRule="auto"/>
+              <w:spacing w:after="0"/>
               <w:jc w:val="center"/>
             </w:pPr>
             <w:r>
@@ -4317,94 +3955,12 @@
           </w:tcPr>
           <w:p>
             <w:pPr>
-              <w:spacing w:after="0" w:line="240" w:lineRule="auto"/>
-              <w:jc w:val="center"/>
-            </w:pPr>
-            <w:r>
-              <w:t>(</w:t>
-            </w:r>
-            <w:proofErr w:type="gramStart"/>
-            <w:r>
-              <w:t>x</w:t>
-            </w:r>
-            <w:proofErr w:type="gramEnd"/>
-            <w:r>
-              <w:t>)</w:t>
-            </w:r>
-          </w:p>
-        </w:tc>
-      </w:tr>
-      <w:tr>
-        <w:tc>
-          <w:tcPr>
-            <w:tcW w:w="1593" w:type="dxa"/>
-            <w:shd w:val="clear" w:color="auto" w:fill="auto"/>
-            <w:tcMar>
-              <w:left w:w="108" w:type="dxa"/>
-            </w:tcMar>
-          </w:tcPr>
-          <w:p>
-            <w:pPr>
-              <w:spacing w:after="0" w:line="240" w:lineRule="auto"/>
-            </w:pPr>
-          </w:p>
-        </w:tc>
-        <w:tc>
-          <w:tcPr>
-            <w:tcW w:w="2512" w:type="dxa"/>
-            <w:shd w:val="clear" w:color="auto" w:fill="auto"/>
-            <w:tcMar>
-              <w:left w:w="108" w:type="dxa"/>
-            </w:tcMar>
-          </w:tcPr>
-          <w:p>
-            <w:pPr>
-              <w:spacing w:after="0" w:line="240" w:lineRule="auto"/>
-            </w:pPr>
-          </w:p>
-        </w:tc>
-        <w:tc>
-          <w:tcPr>
-            <w:tcW w:w="1633" w:type="dxa"/>
-            <w:shd w:val="clear" w:color="auto" w:fill="auto"/>
-            <w:tcMar>
-              <w:left w:w="108" w:type="dxa"/>
-            </w:tcMar>
-          </w:tcPr>
-          <w:p>
-            <w:pPr>
-              <w:spacing w:after="0" w:line="240" w:lineRule="auto"/>
-            </w:pPr>
-          </w:p>
-        </w:tc>
-        <w:tc>
-          <w:tcPr>
-            <w:tcW w:w="1336" w:type="dxa"/>
-            <w:shd w:val="clear" w:color="auto" w:fill="auto"/>
-            <w:tcMar>
-              <w:left w:w="108" w:type="dxa"/>
-            </w:tcMar>
-          </w:tcPr>
-          <w:p>
-            <w:pPr>
-              <w:spacing w:after="0" w:line="240" w:lineRule="auto"/>
-              <w:jc w:val="center"/>
-            </w:pPr>
-          </w:p>
-        </w:tc>
-        <w:tc>
-          <w:tcPr>
-            <w:tcW w:w="1420" w:type="dxa"/>
-            <w:shd w:val="clear" w:color="auto" w:fill="auto"/>
-            <w:tcMar>
-              <w:left w:w="108" w:type="dxa"/>
-            </w:tcMar>
-          </w:tcPr>
-          <w:p>
-            <w:pPr>
-              <w:spacing w:after="0" w:line="240" w:lineRule="auto"/>
-              <w:jc w:val="center"/>
-            </w:pPr>
+              <w:spacing w:after="0"/>
+              <w:jc w:val="center"/>
+            </w:pPr>
+            <w:r>
+              <w:t>(x)</w:t>
+            </w:r>
           </w:p>
         </w:tc>
       </w:tr>
@@ -4435,13 +3991,10 @@
           </w:tcPr>
           <w:p>
             <w:pPr>
-              <w:spacing w:after="0" w:line="240" w:lineRule="auto"/>
-            </w:pPr>
-            <w:r>
-              <w:t>F9</w:t>
-            </w:r>
-            <w:r>
-              <w:t xml:space="preserve"> – Cadastro de Produção</w:t>
+              <w:spacing w:after="0"/>
+            </w:pPr>
+            <w:r>
+              <w:t>F10 – Cadastro de Produção</w:t>
             </w:r>
           </w:p>
         </w:tc>
@@ -4458,7 +4011,7 @@
           </w:tcPr>
           <w:p>
             <w:pPr>
-              <w:spacing w:after="0" w:line="240" w:lineRule="auto"/>
+              <w:spacing w:after="0"/>
             </w:pPr>
             <w:r>
               <w:t>Descrição: O Sistema deverá possuir uma tela de cadastro de produção, onde somente a escola terá acesso.</w:t>
@@ -4478,7 +4031,7 @@
           </w:tcPr>
           <w:p>
             <w:pPr>
-              <w:spacing w:after="0" w:line="240" w:lineRule="auto"/>
+              <w:spacing w:after="0"/>
             </w:pPr>
             <w:r>
               <w:t xml:space="preserve">Requisitos Não Funcionais </w:t>
@@ -4497,7 +4050,7 @@
           </w:tcPr>
           <w:p>
             <w:pPr>
-              <w:spacing w:after="0" w:line="240" w:lineRule="auto"/>
+              <w:spacing w:after="0"/>
             </w:pPr>
             <w:r>
               <w:t>Nome</w:t>
@@ -4514,7 +4067,7 @@
           </w:tcPr>
           <w:p>
             <w:pPr>
-              <w:spacing w:after="0" w:line="240" w:lineRule="auto"/>
+              <w:spacing w:after="0"/>
             </w:pPr>
             <w:r>
               <w:t>Restrição</w:t>
@@ -4531,7 +4084,7 @@
           </w:tcPr>
           <w:p>
             <w:pPr>
-              <w:spacing w:after="0" w:line="240" w:lineRule="auto"/>
+              <w:spacing w:after="0"/>
             </w:pPr>
             <w:r>
               <w:t>Categoria</w:t>
@@ -4548,7 +4101,7 @@
           </w:tcPr>
           <w:p>
             <w:pPr>
-              <w:spacing w:after="0" w:line="240" w:lineRule="auto"/>
+              <w:spacing w:after="0"/>
             </w:pPr>
             <w:r>
               <w:t>Desejável</w:t>
@@ -4565,7 +4118,7 @@
           </w:tcPr>
           <w:p>
             <w:pPr>
-              <w:spacing w:after="0" w:line="240" w:lineRule="auto"/>
+              <w:spacing w:after="0"/>
             </w:pPr>
             <w:r>
               <w:t>Permanente</w:t>
@@ -4584,10 +4137,10 @@
           </w:tcPr>
           <w:p>
             <w:pPr>
-              <w:spacing w:after="0" w:line="240" w:lineRule="auto"/>
-            </w:pPr>
-            <w:r>
-              <w:t>NF9.1 – Campo Nome da Produção</w:t>
+              <w:spacing w:after="0"/>
+            </w:pPr>
+            <w:r>
+              <w:t>NF10.1 – Campo Nome da Produção</w:t>
             </w:r>
           </w:p>
         </w:tc>
@@ -4601,16 +4154,10 @@
           </w:tcPr>
           <w:p>
             <w:pPr>
-              <w:spacing w:after="0" w:line="240" w:lineRule="auto"/>
-            </w:pPr>
-            <w:r>
-              <w:t xml:space="preserve">O campo de nome da </w:t>
-            </w:r>
-            <w:r>
-              <w:t>produção conterá o título</w:t>
-            </w:r>
-            <w:r>
-              <w:t xml:space="preserve"> da produção com 150 caracteres.</w:t>
+              <w:spacing w:after="0"/>
+            </w:pPr>
+            <w:r>
+              <w:t>O campo de nome da produção conterá o título da produção com 150 caracteres.</w:t>
             </w:r>
           </w:p>
         </w:tc>
@@ -4624,7 +4171,7 @@
           </w:tcPr>
           <w:p>
             <w:pPr>
-              <w:spacing w:after="0" w:line="240" w:lineRule="auto"/>
+              <w:spacing w:after="0"/>
             </w:pPr>
           </w:p>
         </w:tc>
@@ -4638,7 +4185,7 @@
           </w:tcPr>
           <w:p>
             <w:pPr>
-              <w:spacing w:after="0" w:line="240" w:lineRule="auto"/>
+              <w:spacing w:after="0"/>
               <w:jc w:val="center"/>
             </w:pPr>
             <w:r>
@@ -4656,19 +4203,11 @@
           </w:tcPr>
           <w:p>
             <w:pPr>
-              <w:spacing w:after="0" w:line="240" w:lineRule="auto"/>
-              <w:jc w:val="center"/>
-            </w:pPr>
-            <w:r>
-              <w:t>(</w:t>
-            </w:r>
-            <w:proofErr w:type="gramStart"/>
-            <w:r>
-              <w:t>x</w:t>
-            </w:r>
-            <w:proofErr w:type="gramEnd"/>
-            <w:r>
-              <w:t>)</w:t>
+              <w:spacing w:after="0"/>
+              <w:jc w:val="center"/>
+            </w:pPr>
+            <w:r>
+              <w:t>(x)</w:t>
             </w:r>
           </w:p>
         </w:tc>
@@ -4687,10 +4226,10 @@
           </w:tcPr>
           <w:p>
             <w:pPr>
-              <w:spacing w:after="0" w:line="240" w:lineRule="auto"/>
-            </w:pPr>
-            <w:r>
-              <w:t>NF9.2 – Campo Nome do Orientador</w:t>
+              <w:spacing w:after="0"/>
+            </w:pPr>
+            <w:r>
+              <w:t>NF10.2 – Campo Nome do Orientador</w:t>
             </w:r>
           </w:p>
         </w:tc>
@@ -4707,7 +4246,7 @@
           </w:tcPr>
           <w:p>
             <w:pPr>
-              <w:spacing w:after="0" w:line="240" w:lineRule="auto"/>
+              <w:spacing w:after="0"/>
             </w:pPr>
             <w:r>
               <w:t>O campo do orientador tem o nome do orientador e terá 150 caracteres.</w:t>
@@ -4727,7 +4266,7 @@
           </w:tcPr>
           <w:p>
             <w:pPr>
-              <w:spacing w:after="0" w:line="240" w:lineRule="auto"/>
+              <w:spacing w:after="0"/>
             </w:pPr>
           </w:p>
         </w:tc>
@@ -4744,7 +4283,7 @@
           </w:tcPr>
           <w:p>
             <w:pPr>
-              <w:spacing w:after="0" w:line="240" w:lineRule="auto"/>
+              <w:spacing w:after="0"/>
               <w:jc w:val="center"/>
             </w:pPr>
             <w:r>
@@ -4765,19 +4304,11 @@
           </w:tcPr>
           <w:p>
             <w:pPr>
-              <w:spacing w:after="0" w:line="240" w:lineRule="auto"/>
-              <w:jc w:val="center"/>
-            </w:pPr>
-            <w:r>
-              <w:t>(</w:t>
-            </w:r>
-            <w:proofErr w:type="gramStart"/>
-            <w:r>
-              <w:t>x</w:t>
-            </w:r>
-            <w:proofErr w:type="gramEnd"/>
-            <w:r>
-              <w:t>)</w:t>
+              <w:spacing w:after="0"/>
+              <w:jc w:val="center"/>
+            </w:pPr>
+            <w:r>
+              <w:t>(x)</w:t>
             </w:r>
           </w:p>
         </w:tc>
@@ -4796,10 +4327,10 @@
           </w:tcPr>
           <w:p>
             <w:pPr>
-              <w:spacing w:after="0" w:line="240" w:lineRule="auto"/>
-            </w:pPr>
-            <w:r>
-              <w:t>NF9.3 – Campo data</w:t>
+              <w:spacing w:after="0"/>
+            </w:pPr>
+            <w:r>
+              <w:t>NF10.3 – Campo data</w:t>
             </w:r>
           </w:p>
         </w:tc>
@@ -4816,7 +4347,7 @@
           </w:tcPr>
           <w:p>
             <w:pPr>
-              <w:spacing w:after="0" w:line="240" w:lineRule="auto"/>
+              <w:spacing w:after="0"/>
             </w:pPr>
             <w:r>
               <w:t>O campo data terá a data da produção.</w:t>
@@ -4836,7 +4367,7 @@
           </w:tcPr>
           <w:p>
             <w:pPr>
-              <w:spacing w:after="0" w:line="240" w:lineRule="auto"/>
+              <w:spacing w:after="0"/>
             </w:pPr>
           </w:p>
         </w:tc>
@@ -4853,7 +4384,7 @@
           </w:tcPr>
           <w:p>
             <w:pPr>
-              <w:spacing w:after="0" w:line="240" w:lineRule="auto"/>
+              <w:spacing w:after="0"/>
               <w:jc w:val="center"/>
             </w:pPr>
             <w:r>
@@ -4874,19 +4405,11 @@
           </w:tcPr>
           <w:p>
             <w:pPr>
-              <w:spacing w:after="0" w:line="240" w:lineRule="auto"/>
-              <w:jc w:val="center"/>
-            </w:pPr>
-            <w:r>
-              <w:t>(</w:t>
-            </w:r>
-            <w:proofErr w:type="gramStart"/>
-            <w:r>
-              <w:t>x</w:t>
-            </w:r>
-            <w:proofErr w:type="gramEnd"/>
-            <w:r>
-              <w:t>)</w:t>
+              <w:spacing w:after="0"/>
+              <w:jc w:val="center"/>
+            </w:pPr>
+            <w:r>
+              <w:t>(x)</w:t>
             </w:r>
           </w:p>
         </w:tc>
@@ -4905,13 +4428,10 @@
           </w:tcPr>
           <w:p>
             <w:pPr>
-              <w:spacing w:after="0" w:line="240" w:lineRule="auto"/>
-            </w:pPr>
-            <w:r>
-              <w:t xml:space="preserve">NF9.4 – </w:t>
-            </w:r>
-            <w:r>
-              <w:t>Campo Tipo de Produção</w:t>
+              <w:spacing w:after="0"/>
+            </w:pPr>
+            <w:r>
+              <w:t>NF10.4 – Campo Tipo de Produção</w:t>
             </w:r>
           </w:p>
         </w:tc>
@@ -4928,13 +4448,10 @@
           </w:tcPr>
           <w:p>
             <w:pPr>
-              <w:spacing w:after="0" w:line="240" w:lineRule="auto"/>
-            </w:pPr>
-            <w:r>
-              <w:t>O campo tipo de produção terá o tipo de produção (TCC</w:t>
-            </w:r>
-            <w:r>
-              <w:t xml:space="preserve"> ou Artigo) que o aluno realizará.</w:t>
+              <w:spacing w:after="0"/>
+            </w:pPr>
+            <w:r>
+              <w:t>O campo tipo de produção terá o tipo de produção (TCC ou Artigo) que o aluno realizará.</w:t>
             </w:r>
           </w:p>
         </w:tc>
@@ -4951,7 +4468,7 @@
           </w:tcPr>
           <w:p>
             <w:pPr>
-              <w:spacing w:after="0" w:line="240" w:lineRule="auto"/>
+              <w:spacing w:after="0"/>
             </w:pPr>
           </w:p>
         </w:tc>
@@ -4968,7 +4485,7 @@
           </w:tcPr>
           <w:p>
             <w:pPr>
-              <w:spacing w:after="0" w:line="240" w:lineRule="auto"/>
+              <w:spacing w:after="0"/>
               <w:jc w:val="center"/>
             </w:pPr>
             <w:r>
@@ -4989,24 +4506,19 @@
           </w:tcPr>
           <w:p>
             <w:pPr>
-              <w:spacing w:after="0" w:line="240" w:lineRule="auto"/>
-              <w:jc w:val="center"/>
-            </w:pPr>
-            <w:r>
-              <w:t>(</w:t>
-            </w:r>
-            <w:proofErr w:type="gramStart"/>
-            <w:r>
-              <w:t>x</w:t>
-            </w:r>
-            <w:proofErr w:type="gramEnd"/>
-            <w:r>
-              <w:t>)</w:t>
+              <w:spacing w:after="0"/>
+              <w:jc w:val="center"/>
+            </w:pPr>
+            <w:r>
+              <w:t>(x)</w:t>
             </w:r>
           </w:p>
         </w:tc>
       </w:tr>
     </w:tbl>
+    <w:p/>
+    <w:p/>
+    <w:p/>
     <w:p/>
     <w:tbl>
       <w:tblPr>
@@ -5033,10 +4545,10 @@
           </w:tcPr>
           <w:p>
             <w:pPr>
-              <w:spacing w:after="0" w:line="240" w:lineRule="auto"/>
-            </w:pPr>
-            <w:r>
-              <w:t>F10 – Controle de Acesso</w:t>
+              <w:spacing w:after="0"/>
+            </w:pPr>
+            <w:r>
+              <w:t>F1 – Controle de Acesso</w:t>
             </w:r>
           </w:p>
         </w:tc>
@@ -5053,13 +4565,11 @@
           </w:tcPr>
           <w:p>
             <w:pPr>
-              <w:spacing w:after="0" w:line="240" w:lineRule="auto"/>
-            </w:pPr>
-            <w:r>
-              <w:t>Descrição: O Sistema deverá possuir uma tela de L</w:t>
-            </w:r>
-            <w:r>
-              <w:t>ogin do usuário.</w:t>
+              <w:spacing w:after="0"/>
+            </w:pPr>
+            <w:r>
+              <w:lastRenderedPageBreak/>
+              <w:t>Descrição: O Sistema deverá possuir uma tela de Login do usuário.</w:t>
             </w:r>
           </w:p>
         </w:tc>
@@ -5076,7 +4586,7 @@
           </w:tcPr>
           <w:p>
             <w:pPr>
-              <w:spacing w:after="0" w:line="240" w:lineRule="auto"/>
+              <w:spacing w:after="0"/>
             </w:pPr>
             <w:r>
               <w:t xml:space="preserve">Requisitos Não Funcionais </w:t>
@@ -5095,7 +4605,7 @@
           </w:tcPr>
           <w:p>
             <w:pPr>
-              <w:spacing w:after="0" w:line="240" w:lineRule="auto"/>
+              <w:spacing w:after="0"/>
             </w:pPr>
             <w:r>
               <w:t>Nome</w:t>
@@ -5112,7 +4622,7 @@
           </w:tcPr>
           <w:p>
             <w:pPr>
-              <w:spacing w:after="0" w:line="240" w:lineRule="auto"/>
+              <w:spacing w:after="0"/>
             </w:pPr>
             <w:r>
               <w:t>Restrição</w:t>
@@ -5129,7 +4639,7 @@
           </w:tcPr>
           <w:p>
             <w:pPr>
-              <w:spacing w:after="0" w:line="240" w:lineRule="auto"/>
+              <w:spacing w:after="0"/>
             </w:pPr>
             <w:r>
               <w:t>Categoria</w:t>
@@ -5146,7 +4656,7 @@
           </w:tcPr>
           <w:p>
             <w:pPr>
-              <w:spacing w:after="0" w:line="240" w:lineRule="auto"/>
+              <w:spacing w:after="0"/>
             </w:pPr>
             <w:r>
               <w:t>Desejável</w:t>
@@ -5163,7 +4673,7 @@
           </w:tcPr>
           <w:p>
             <w:pPr>
-              <w:spacing w:after="0" w:line="240" w:lineRule="auto"/>
+              <w:spacing w:after="0"/>
             </w:pPr>
             <w:r>
               <w:t>Permanente</w:t>
@@ -5182,10 +4692,9 @@
           </w:tcPr>
           <w:p>
             <w:pPr>
-              <w:spacing w:after="0" w:line="240" w:lineRule="auto"/>
-            </w:pPr>
-            <w:r>
-              <w:lastRenderedPageBreak/>
+              <w:spacing w:after="0"/>
+            </w:pPr>
+            <w:r>
               <w:t>NF10.1 – Campo de Nome</w:t>
             </w:r>
           </w:p>
@@ -5200,7 +4709,7 @@
           </w:tcPr>
           <w:p>
             <w:pPr>
-              <w:spacing w:after="0" w:line="240" w:lineRule="auto"/>
+              <w:spacing w:after="0"/>
             </w:pPr>
             <w:r>
               <w:t>O campo de nome terá o nome de usuário.</w:t>
@@ -5217,7 +4726,7 @@
           </w:tcPr>
           <w:p>
             <w:pPr>
-              <w:spacing w:after="0" w:line="240" w:lineRule="auto"/>
+              <w:spacing w:after="0"/>
             </w:pPr>
           </w:p>
         </w:tc>
@@ -5231,7 +4740,7 @@
           </w:tcPr>
           <w:p>
             <w:pPr>
-              <w:spacing w:after="0" w:line="240" w:lineRule="auto"/>
+              <w:spacing w:after="0"/>
               <w:jc w:val="center"/>
             </w:pPr>
             <w:r>
@@ -5249,19 +4758,11 @@
           </w:tcPr>
           <w:p>
             <w:pPr>
-              <w:spacing w:after="0" w:line="240" w:lineRule="auto"/>
-              <w:jc w:val="center"/>
-            </w:pPr>
-            <w:r>
-              <w:t>(</w:t>
-            </w:r>
-            <w:proofErr w:type="gramStart"/>
-            <w:r>
-              <w:t>x</w:t>
-            </w:r>
-            <w:proofErr w:type="gramEnd"/>
-            <w:r>
-              <w:t>)</w:t>
+              <w:spacing w:after="0"/>
+              <w:jc w:val="center"/>
+            </w:pPr>
+            <w:r>
+              <w:t>(x)</w:t>
             </w:r>
           </w:p>
         </w:tc>
@@ -5280,7 +4781,7 @@
           </w:tcPr>
           <w:p>
             <w:pPr>
-              <w:spacing w:after="0" w:line="240" w:lineRule="auto"/>
+              <w:spacing w:after="0"/>
             </w:pPr>
             <w:r>
               <w:t>NF10.2 – Campo de Senha</w:t>
@@ -5300,7 +4801,7 @@
           </w:tcPr>
           <w:p>
             <w:pPr>
-              <w:spacing w:after="0" w:line="240" w:lineRule="auto"/>
+              <w:spacing w:after="0"/>
             </w:pPr>
             <w:r>
               <w:t>O campo de senha terá a senha do usuário.</w:t>
@@ -5320,7 +4821,7 @@
           </w:tcPr>
           <w:p>
             <w:pPr>
-              <w:spacing w:after="0" w:line="240" w:lineRule="auto"/>
+              <w:spacing w:after="0"/>
             </w:pPr>
           </w:p>
         </w:tc>
@@ -5337,7 +4838,7 @@
           </w:tcPr>
           <w:p>
             <w:pPr>
-              <w:spacing w:after="0" w:line="240" w:lineRule="auto"/>
+              <w:spacing w:after="0"/>
               <w:jc w:val="center"/>
             </w:pPr>
             <w:r>
@@ -5358,19 +4859,11 @@
           </w:tcPr>
           <w:p>
             <w:pPr>
-              <w:spacing w:after="0" w:line="240" w:lineRule="auto"/>
-              <w:jc w:val="center"/>
-            </w:pPr>
-            <w:r>
-              <w:t>(</w:t>
-            </w:r>
-            <w:proofErr w:type="gramStart"/>
-            <w:r>
-              <w:t>x</w:t>
-            </w:r>
-            <w:proofErr w:type="gramEnd"/>
-            <w:r>
-              <w:t>)</w:t>
+              <w:spacing w:after="0"/>
+              <w:jc w:val="center"/>
+            </w:pPr>
+            <w:r>
+              <w:t>(x)</w:t>
             </w:r>
           </w:p>
         </w:tc>
@@ -5389,7 +4882,7 @@
           </w:tcPr>
           <w:p>
             <w:pPr>
-              <w:spacing w:after="0" w:line="240" w:lineRule="auto"/>
+              <w:spacing w:after="0"/>
             </w:pPr>
             <w:r>
               <w:t>NF10.3 – Campo de Erro</w:t>
@@ -5409,13 +4902,10 @@
           </w:tcPr>
           <w:p>
             <w:pPr>
-              <w:spacing w:after="0" w:line="240" w:lineRule="auto"/>
-            </w:pPr>
-            <w:r>
-              <w:t xml:space="preserve">O campo de erro mostrará o erro se o usuário for </w:t>
-            </w:r>
-            <w:r>
-              <w:t>inválido.</w:t>
+              <w:spacing w:after="0"/>
+            </w:pPr>
+            <w:r>
+              <w:t>O campo de erro mostrará o erro se o usuário for inválido.</w:t>
             </w:r>
           </w:p>
         </w:tc>
@@ -5432,7 +4922,7 @@
           </w:tcPr>
           <w:p>
             <w:pPr>
-              <w:spacing w:after="0" w:line="240" w:lineRule="auto"/>
+              <w:spacing w:after="0"/>
             </w:pPr>
           </w:p>
         </w:tc>
@@ -5449,7 +4939,7 @@
           </w:tcPr>
           <w:p>
             <w:pPr>
-              <w:spacing w:after="0" w:line="240" w:lineRule="auto"/>
+              <w:spacing w:after="0"/>
               <w:jc w:val="center"/>
             </w:pPr>
             <w:r>
@@ -5470,25 +4960,21 @@
           </w:tcPr>
           <w:p>
             <w:pPr>
-              <w:spacing w:after="0" w:line="240" w:lineRule="auto"/>
-              <w:jc w:val="center"/>
-            </w:pPr>
-            <w:r>
-              <w:t>(</w:t>
-            </w:r>
-            <w:proofErr w:type="gramStart"/>
-            <w:r>
-              <w:t>x</w:t>
-            </w:r>
-            <w:proofErr w:type="gramEnd"/>
-            <w:r>
-              <w:t>)</w:t>
+              <w:spacing w:after="0"/>
+              <w:jc w:val="center"/>
+            </w:pPr>
+            <w:r>
+              <w:t>(x)</w:t>
             </w:r>
           </w:p>
         </w:tc>
       </w:tr>
     </w:tbl>
     <w:p/>
+    <w:p>
+      <w:bookmarkStart w:id="0" w:name="_GoBack"/>
+      <w:bookmarkEnd w:id="0"/>
+    </w:p>
     <w:sectPr>
       <w:pgSz w:w="11906" w:h="16838"/>
       <w:pgMar w:top="1417" w:right="1701" w:bottom="1417" w:left="1701" w:header="0" w:footer="0" w:gutter="0"/>

</xml_diff>